<commit_message>
adicionando projeto em html e css
</commit_message>
<xml_diff>
--- a/módulo 2/Introdução a criação de websites com HTML e CSS.docx
+++ b/módulo 2/Introdução a criação de websites com HTML e CSS.docx
@@ -10,18 +10,139 @@
         <w:t>Introdução a criação de websites com HTML e CSS</w:t>
       </w:r>
     </w:p>
-    <w:p>
-      <w:r>
+    <w:p/>
+    <w:p>
+      <w:pPr>
+        <w:pStyle w:val="Ttulo1"/>
+      </w:pPr>
+      <w:r>
+        <w:t>HTML</w:t>
+      </w:r>
+    </w:p>
+    <w:p>
+      <w:pPr>
+        <w:pStyle w:val="Ttulo2"/>
+        <w:rPr>
+          <w:rFonts w:cs="Arial"/>
+          <w:sz w:val="24"/>
+          <w:szCs w:val="24"/>
+        </w:rPr>
+      </w:pPr>
+      <w:r>
+        <w:rPr>
+          <w:rFonts w:cs="Arial"/>
+          <w:sz w:val="24"/>
+          <w:szCs w:val="24"/>
+        </w:rPr>
+        <w:t>Definições:</w:t>
+      </w:r>
+    </w:p>
+    <w:p>
+      <w:pPr>
+        <w:rPr>
+          <w:rFonts w:ascii="Arial" w:hAnsi="Arial" w:cs="Arial"/>
+          <w:szCs w:val="24"/>
+        </w:rPr>
+      </w:pPr>
+      <w:r>
+        <w:rPr>
+          <w:rFonts w:ascii="Arial" w:hAnsi="Arial" w:cs="Arial"/>
+          <w:szCs w:val="24"/>
+        </w:rPr>
         <w:t>HTML é uma linguagem de marcação. Ele é a base da web e está em sua 5° versão.</w:t>
       </w:r>
     </w:p>
     <w:p>
-      <w:r>
+      <w:pPr>
+        <w:rPr>
+          <w:rFonts w:ascii="Arial" w:hAnsi="Arial" w:cs="Arial"/>
+          <w:szCs w:val="24"/>
+        </w:rPr>
+      </w:pPr>
+      <w:proofErr w:type="spellStart"/>
+      <w:r>
+        <w:rPr>
+          <w:rFonts w:ascii="Arial" w:hAnsi="Arial" w:cs="Arial"/>
+          <w:szCs w:val="24"/>
+        </w:rPr>
+        <w:t>Html</w:t>
+      </w:r>
+      <w:proofErr w:type="spellEnd"/>
+      <w:r>
+        <w:rPr>
+          <w:rFonts w:ascii="Arial" w:hAnsi="Arial" w:cs="Arial"/>
+          <w:szCs w:val="24"/>
+        </w:rPr>
+        <w:t xml:space="preserve"> é case </w:t>
+      </w:r>
+      <w:proofErr w:type="spellStart"/>
+      <w:r>
+        <w:rPr>
+          <w:rFonts w:ascii="Arial" w:hAnsi="Arial" w:cs="Arial"/>
+          <w:szCs w:val="24"/>
+        </w:rPr>
+        <w:t>insensitive</w:t>
+      </w:r>
+      <w:proofErr w:type="spellEnd"/>
+      <w:r>
+        <w:rPr>
+          <w:rFonts w:ascii="Arial" w:hAnsi="Arial" w:cs="Arial"/>
+          <w:szCs w:val="24"/>
+        </w:rPr>
+        <w:t xml:space="preserve">, não </w:t>
+      </w:r>
+      <w:proofErr w:type="spellStart"/>
+      <w:r>
+        <w:rPr>
+          <w:rFonts w:ascii="Arial" w:hAnsi="Arial" w:cs="Arial"/>
+          <w:szCs w:val="24"/>
+        </w:rPr>
+        <w:t>imprta</w:t>
+      </w:r>
+      <w:proofErr w:type="spellEnd"/>
+      <w:r>
+        <w:rPr>
+          <w:rFonts w:ascii="Arial" w:hAnsi="Arial" w:cs="Arial"/>
+          <w:szCs w:val="24"/>
+        </w:rPr>
+        <w:t xml:space="preserve"> letra maiúscula ou </w:t>
+      </w:r>
+      <w:proofErr w:type="spellStart"/>
+      <w:r>
+        <w:rPr>
+          <w:rFonts w:ascii="Arial" w:hAnsi="Arial" w:cs="Arial"/>
+          <w:szCs w:val="24"/>
+        </w:rPr>
+        <w:t>minusucla</w:t>
+      </w:r>
+      <w:proofErr w:type="spellEnd"/>
+      <w:r>
+        <w:rPr>
+          <w:rFonts w:ascii="Arial" w:hAnsi="Arial" w:cs="Arial"/>
+          <w:szCs w:val="24"/>
+        </w:rPr>
+        <w:t>.</w:t>
+      </w:r>
+    </w:p>
+    <w:p>
+      <w:pPr>
+        <w:jc w:val="center"/>
+        <w:rPr>
+          <w:rFonts w:ascii="Arial" w:hAnsi="Arial" w:cs="Arial"/>
+          <w:szCs w:val="24"/>
+        </w:rPr>
+      </w:pPr>
+      <w:r>
+        <w:rPr>
+          <w:rFonts w:ascii="Arial" w:hAnsi="Arial" w:cs="Arial"/>
+          <w:noProof/>
+          <w:szCs w:val="24"/>
+        </w:rPr>
         <w:drawing>
-          <wp:inline distT="0" distB="0" distL="0" distR="0" wp14:anchorId="656A189C" wp14:editId="323EF9EE">
-            <wp:extent cx="5395428" cy="4587638"/>
-            <wp:effectExtent l="0" t="0" r="0" b="3810"/>
-            <wp:docPr id="1" name="Imagem 1" descr="Diagrama&#10;&#10;Descrição gerada automaticamente com confiança baixa"/>
+          <wp:inline distT="0" distB="0" distL="0" distR="0" wp14:anchorId="5C1D2705" wp14:editId="656EDFA1">
+            <wp:extent cx="4419983" cy="3208298"/>
+            <wp:effectExtent l="0" t="0" r="0" b="0"/>
+            <wp:docPr id="1" name="Imagem 1" descr="Diagrama&#10;&#10;Descrição gerada automaticamente"/>
             <wp:cNvGraphicFramePr>
               <a:graphicFrameLocks xmlns:a="http://schemas.openxmlformats.org/drawingml/2006/main" noChangeAspect="1"/>
             </wp:cNvGraphicFramePr>
@@ -29,7 +150,7 @@
               <a:graphicData uri="http://schemas.openxmlformats.org/drawingml/2006/picture">
                 <pic:pic xmlns:pic="http://schemas.openxmlformats.org/drawingml/2006/picture">
                   <pic:nvPicPr>
-                    <pic:cNvPr id="1" name="Imagem 1" descr="Diagrama&#10;&#10;Descrição gerada automaticamente com confiança baixa"/>
+                    <pic:cNvPr id="1" name="Imagem 1" descr="Diagrama&#10;&#10;Descrição gerada automaticamente"/>
                     <pic:cNvPicPr/>
                   </pic:nvPicPr>
                   <pic:blipFill>
@@ -41,7 +162,7 @@
                   <pic:spPr>
                     <a:xfrm>
                       <a:off x="0" y="0"/>
-                      <a:ext cx="5395428" cy="4587638"/>
+                      <a:ext cx="4419983" cy="3208298"/>
                     </a:xfrm>
                     <a:prstGeom prst="rect">
                       <a:avLst/>
@@ -55,63 +176,135 @@
       </w:r>
     </w:p>
     <w:p>
-      <w:r>
+      <w:pPr>
+        <w:rPr>
+          <w:rFonts w:ascii="Arial" w:hAnsi="Arial" w:cs="Arial"/>
+          <w:szCs w:val="24"/>
+        </w:rPr>
+      </w:pPr>
+      <w:r>
+        <w:rPr>
+          <w:rFonts w:ascii="Arial" w:hAnsi="Arial" w:cs="Arial"/>
+          <w:szCs w:val="24"/>
+        </w:rPr>
         <w:t xml:space="preserve">Elemento é a base do </w:t>
       </w:r>
       <w:proofErr w:type="spellStart"/>
       <w:r>
+        <w:rPr>
+          <w:rFonts w:ascii="Arial" w:hAnsi="Arial" w:cs="Arial"/>
+          <w:szCs w:val="24"/>
+        </w:rPr>
         <w:t>html</w:t>
       </w:r>
       <w:proofErr w:type="spellEnd"/>
       <w:r>
+        <w:rPr>
+          <w:rFonts w:ascii="Arial" w:hAnsi="Arial" w:cs="Arial"/>
+          <w:szCs w:val="24"/>
+        </w:rPr>
         <w:t xml:space="preserve">, tudo dentro de um arquivo </w:t>
       </w:r>
       <w:proofErr w:type="spellStart"/>
       <w:r>
+        <w:rPr>
+          <w:rFonts w:ascii="Arial" w:hAnsi="Arial" w:cs="Arial"/>
+          <w:szCs w:val="24"/>
+        </w:rPr>
         <w:t>html</w:t>
       </w:r>
       <w:proofErr w:type="spellEnd"/>
       <w:r>
+        <w:rPr>
+          <w:rFonts w:ascii="Arial" w:hAnsi="Arial" w:cs="Arial"/>
+          <w:szCs w:val="24"/>
+        </w:rPr>
         <w:t xml:space="preserve"> é um elemento.</w:t>
       </w:r>
     </w:p>
     <w:p>
-      <w:r>
+      <w:pPr>
+        <w:rPr>
+          <w:rFonts w:ascii="Arial" w:hAnsi="Arial" w:cs="Arial"/>
+          <w:szCs w:val="24"/>
+        </w:rPr>
+      </w:pPr>
+      <w:r>
+        <w:rPr>
+          <w:rFonts w:ascii="Arial" w:hAnsi="Arial" w:cs="Arial"/>
+          <w:szCs w:val="24"/>
+        </w:rPr>
         <w:t xml:space="preserve">Começa com a </w:t>
       </w:r>
       <w:proofErr w:type="spellStart"/>
       <w:r>
+        <w:rPr>
+          <w:rFonts w:ascii="Arial" w:hAnsi="Arial" w:cs="Arial"/>
+          <w:szCs w:val="24"/>
+        </w:rPr>
         <w:t>tag</w:t>
       </w:r>
       <w:proofErr w:type="spellEnd"/>
       <w:r>
+        <w:rPr>
+          <w:rFonts w:ascii="Arial" w:hAnsi="Arial" w:cs="Arial"/>
+          <w:szCs w:val="24"/>
+        </w:rPr>
         <w:t xml:space="preserve"> de abertura (diz qual o tipo de elemento), essa </w:t>
       </w:r>
       <w:proofErr w:type="spellStart"/>
       <w:r>
+        <w:rPr>
+          <w:rFonts w:ascii="Arial" w:hAnsi="Arial" w:cs="Arial"/>
+          <w:szCs w:val="24"/>
+        </w:rPr>
         <w:t>tag</w:t>
       </w:r>
       <w:proofErr w:type="spellEnd"/>
       <w:r>
-        <w:t xml:space="preserve"> tem um tributo, conteúdo e </w:t>
-      </w:r>
-      <w:proofErr w:type="spellStart"/>
-      <w:r>
+        <w:rPr>
+          <w:rFonts w:ascii="Arial" w:hAnsi="Arial" w:cs="Arial"/>
+          <w:szCs w:val="24"/>
+        </w:rPr>
+        <w:t xml:space="preserve"> tem um </w:t>
+      </w:r>
+      <w:r>
+        <w:rPr>
+          <w:rFonts w:ascii="Arial" w:hAnsi="Arial" w:cs="Arial"/>
+          <w:szCs w:val="24"/>
+        </w:rPr>
+        <w:t>a</w:t>
+      </w:r>
+      <w:r>
+        <w:rPr>
+          <w:rFonts w:ascii="Arial" w:hAnsi="Arial" w:cs="Arial"/>
+          <w:szCs w:val="24"/>
+        </w:rPr>
+        <w:t xml:space="preserve">tributo, conteúdo e </w:t>
+      </w:r>
+      <w:proofErr w:type="spellStart"/>
+      <w:r>
+        <w:rPr>
+          <w:rFonts w:ascii="Arial" w:hAnsi="Arial" w:cs="Arial"/>
+          <w:szCs w:val="24"/>
+        </w:rPr>
         <w:t>tag</w:t>
       </w:r>
       <w:proofErr w:type="spellEnd"/>
       <w:r>
+        <w:rPr>
+          <w:rFonts w:ascii="Arial" w:hAnsi="Arial" w:cs="Arial"/>
+          <w:szCs w:val="24"/>
+        </w:rPr>
         <w:t xml:space="preserve"> de fechamento.</w:t>
       </w:r>
     </w:p>
-    <w:p/>
-    <w:p>
-      <w:pPr>
-        <w:rPr>
-          <w:rFonts w:ascii="Arial" w:hAnsi="Arial" w:cs="Arial"/>
-          <w:color w:val="23282C"/>
-          <w:sz w:val="21"/>
-          <w:szCs w:val="21"/>
+    <w:p>
+      <w:pPr>
+        <w:rPr>
+          <w:rFonts w:ascii="Arial" w:hAnsi="Arial" w:cs="Arial"/>
+          <w:color w:val="23282C"/>
+          <w:szCs w:val="24"/>
           <w:shd w:val="clear" w:color="auto" w:fill="FFFFFF"/>
         </w:rPr>
       </w:pPr>
@@ -119,21 +312,10 @@
         <w:rPr>
           <w:rFonts w:ascii="Arial" w:hAnsi="Arial" w:cs="Arial"/>
           <w:color w:val="23282C"/>
-          <w:sz w:val="21"/>
-          <w:szCs w:val="21"/>
+          <w:szCs w:val="24"/>
           <w:shd w:val="clear" w:color="auto" w:fill="FFFFFF"/>
         </w:rPr>
-        <w:t>-</w:t>
-      </w:r>
-      <w:r>
-        <w:rPr>
-          <w:rFonts w:ascii="Arial" w:hAnsi="Arial" w:cs="Arial"/>
-          <w:color w:val="23282C"/>
-          <w:sz w:val="21"/>
-          <w:szCs w:val="21"/>
-          <w:shd w:val="clear" w:color="auto" w:fill="FFFFFF"/>
-        </w:rPr>
-        <w:t xml:space="preserve">A primeira linha do documento deve ser o </w:t>
+        <w:t xml:space="preserve">-A primeira linha do documento deve ser o </w:t>
       </w:r>
       <w:r>
         <w:rPr>
@@ -141,8 +323,7 @@
           <w:b/>
           <w:bCs/>
           <w:color w:val="23282C"/>
-          <w:sz w:val="21"/>
-          <w:szCs w:val="21"/>
+          <w:szCs w:val="24"/>
           <w:shd w:val="clear" w:color="auto" w:fill="FFFFFF"/>
         </w:rPr>
         <w:t xml:space="preserve">&lt;!DOCTYPE </w:t>
@@ -154,8 +335,7 @@
           <w:b/>
           <w:bCs/>
           <w:color w:val="23282C"/>
-          <w:sz w:val="21"/>
-          <w:szCs w:val="21"/>
+          <w:szCs w:val="24"/>
           <w:shd w:val="clear" w:color="auto" w:fill="FFFFFF"/>
         </w:rPr>
         <w:t>html</w:t>
@@ -167,8 +347,7 @@
           <w:b/>
           <w:bCs/>
           <w:color w:val="23282C"/>
-          <w:sz w:val="21"/>
-          <w:szCs w:val="21"/>
+          <w:szCs w:val="24"/>
           <w:shd w:val="clear" w:color="auto" w:fill="FFFFFF"/>
         </w:rPr>
         <w:t>&gt;</w:t>
@@ -177,51 +356,27 @@
         <w:rPr>
           <w:rFonts w:ascii="Arial" w:hAnsi="Arial" w:cs="Arial"/>
           <w:color w:val="23282C"/>
-          <w:sz w:val="21"/>
-          <w:szCs w:val="21"/>
+          <w:szCs w:val="24"/>
           <w:shd w:val="clear" w:color="auto" w:fill="FFFFFF"/>
         </w:rPr>
-        <w:t xml:space="preserve">, apesar de parecer um elemento HTML ela apenas diz ao navegador que ele está lidando com um arquivo do tipo HTML5. </w:t>
-      </w:r>
-      <w:r>
-        <w:rPr>
-          <w:rFonts w:ascii="Arial" w:hAnsi="Arial" w:cs="Arial"/>
-          <w:color w:val="23282C"/>
-          <w:sz w:val="21"/>
-          <w:szCs w:val="21"/>
-          <w:shd w:val="clear" w:color="auto" w:fill="FFFFFF"/>
-        </w:rPr>
-        <w:t>Os elementos HTML vêm</w:t>
-      </w:r>
-      <w:r>
-        <w:rPr>
-          <w:rFonts w:ascii="Arial" w:hAnsi="Arial" w:cs="Arial"/>
-          <w:color w:val="23282C"/>
-          <w:sz w:val="21"/>
-          <w:szCs w:val="21"/>
-          <w:shd w:val="clear" w:color="auto" w:fill="FFFFFF"/>
-        </w:rPr>
-        <w:t xml:space="preserve"> logo abaixo.</w:t>
+        <w:t>, apesar de parecer um elemento HTML ela apenas diz ao navegador que ele está lidando com um arquivo do tipo HTML5. Os elementos HTML vêm logo abaixo.</w:t>
       </w:r>
     </w:p>
     <w:p>
       <w:pPr>
         <w:pStyle w:val="NormalWeb"/>
         <w:shd w:val="clear" w:color="auto" w:fill="FFFFFF"/>
-        <w:rPr>
-          <w:rFonts w:ascii="Arial" w:hAnsi="Arial" w:cs="Arial"/>
-          <w:color w:val="23282C"/>
-          <w:sz w:val="21"/>
-          <w:szCs w:val="21"/>
+        <w:jc w:val="both"/>
+        <w:rPr>
+          <w:rFonts w:ascii="Arial" w:hAnsi="Arial" w:cs="Arial"/>
+          <w:color w:val="23282C"/>
         </w:rPr>
       </w:pPr>
       <w:r>
         <w:rPr>
           <w:rStyle w:val="Forte"/>
-          <w:rFonts w:eastAsiaTheme="majorEastAsia" w:cs="Arial"/>
-          <w:color w:val="23282C"/>
-          <w:sz w:val="21"/>
-          <w:szCs w:val="21"/>
+          <w:rFonts w:ascii="Arial" w:eastAsiaTheme="majorEastAsia" w:hAnsi="Arial" w:cs="Arial"/>
+          <w:color w:val="23282C"/>
         </w:rPr>
         <w:t>&lt;</w:t>
       </w:r>
@@ -229,10 +384,8 @@
       <w:r>
         <w:rPr>
           <w:rStyle w:val="Forte"/>
-          <w:rFonts w:eastAsiaTheme="majorEastAsia" w:cs="Arial"/>
-          <w:color w:val="23282C"/>
-          <w:sz w:val="21"/>
-          <w:szCs w:val="21"/>
+          <w:rFonts w:ascii="Arial" w:eastAsiaTheme="majorEastAsia" w:hAnsi="Arial" w:cs="Arial"/>
+          <w:color w:val="23282C"/>
         </w:rPr>
         <w:t>html</w:t>
       </w:r>
@@ -240,10 +393,8 @@
       <w:r>
         <w:rPr>
           <w:rStyle w:val="Forte"/>
-          <w:rFonts w:eastAsiaTheme="majorEastAsia" w:cs="Arial"/>
-          <w:color w:val="23282C"/>
-          <w:sz w:val="21"/>
-          <w:szCs w:val="21"/>
+          <w:rFonts w:ascii="Arial" w:eastAsiaTheme="majorEastAsia" w:hAnsi="Arial" w:cs="Arial"/>
+          <w:color w:val="23282C"/>
         </w:rPr>
         <w:t>&gt;</w:t>
       </w:r>
@@ -252,19 +403,16 @@
       <w:pPr>
         <w:pStyle w:val="NormalWeb"/>
         <w:shd w:val="clear" w:color="auto" w:fill="FFFFFF"/>
-        <w:rPr>
-          <w:rFonts w:ascii="Arial" w:hAnsi="Arial" w:cs="Arial"/>
-          <w:color w:val="23282C"/>
-          <w:sz w:val="21"/>
-          <w:szCs w:val="21"/>
-        </w:rPr>
-      </w:pPr>
-      <w:r>
-        <w:rPr>
-          <w:rFonts w:ascii="Arial" w:hAnsi="Arial" w:cs="Arial"/>
-          <w:color w:val="23282C"/>
-          <w:sz w:val="21"/>
-          <w:szCs w:val="21"/>
+        <w:jc w:val="both"/>
+        <w:rPr>
+          <w:rFonts w:ascii="Arial" w:hAnsi="Arial" w:cs="Arial"/>
+          <w:color w:val="23282C"/>
+        </w:rPr>
+      </w:pPr>
+      <w:r>
+        <w:rPr>
+          <w:rFonts w:ascii="Arial" w:hAnsi="Arial" w:cs="Arial"/>
+          <w:color w:val="23282C"/>
         </w:rPr>
         <w:t xml:space="preserve">A </w:t>
       </w:r>
@@ -273,8 +421,6 @@
         <w:rPr>
           <w:rFonts w:ascii="Arial" w:hAnsi="Arial" w:cs="Arial"/>
           <w:color w:val="23282C"/>
-          <w:sz w:val="21"/>
-          <w:szCs w:val="21"/>
         </w:rPr>
         <w:t>tag</w:t>
       </w:r>
@@ -283,8 +429,6 @@
         <w:rPr>
           <w:rFonts w:ascii="Arial" w:hAnsi="Arial" w:cs="Arial"/>
           <w:color w:val="23282C"/>
-          <w:sz w:val="21"/>
-          <w:szCs w:val="21"/>
         </w:rPr>
         <w:t xml:space="preserve"> </w:t>
       </w:r>
@@ -293,8 +437,6 @@
         <w:rPr>
           <w:rFonts w:ascii="Arial" w:hAnsi="Arial" w:cs="Arial"/>
           <w:color w:val="23282C"/>
-          <w:sz w:val="21"/>
-          <w:szCs w:val="21"/>
         </w:rPr>
         <w:t>html</w:t>
       </w:r>
@@ -303,8 +445,6 @@
         <w:rPr>
           <w:rFonts w:ascii="Arial" w:hAnsi="Arial" w:cs="Arial"/>
           <w:color w:val="23282C"/>
-          <w:sz w:val="21"/>
-          <w:szCs w:val="21"/>
         </w:rPr>
         <w:t xml:space="preserve"> é a raiz do seu documento, todos os elementos HTML devem estar dentro dela. E nela nós informamos ao navegador qual é o idioma desse nosso documento, através do atributo </w:t>
       </w:r>
@@ -313,8 +453,6 @@
         <w:rPr>
           <w:rFonts w:ascii="Arial" w:hAnsi="Arial" w:cs="Arial"/>
           <w:color w:val="23282C"/>
-          <w:sz w:val="21"/>
-          <w:szCs w:val="21"/>
         </w:rPr>
         <w:t>lang</w:t>
       </w:r>
@@ -323,8 +461,6 @@
         <w:rPr>
           <w:rFonts w:ascii="Arial" w:hAnsi="Arial" w:cs="Arial"/>
           <w:color w:val="23282C"/>
-          <w:sz w:val="21"/>
-          <w:szCs w:val="21"/>
         </w:rPr>
         <w:t xml:space="preserve">, para o português brasileiro usamos </w:t>
       </w:r>
@@ -333,8 +469,6 @@
         <w:rPr>
           <w:rFonts w:ascii="Arial" w:hAnsi="Arial" w:cs="Arial"/>
           <w:color w:val="23282C"/>
-          <w:sz w:val="21"/>
-          <w:szCs w:val="21"/>
         </w:rPr>
         <w:t>pt</w:t>
       </w:r>
@@ -343,8 +477,6 @@
         <w:rPr>
           <w:rFonts w:ascii="Arial" w:hAnsi="Arial" w:cs="Arial"/>
           <w:color w:val="23282C"/>
-          <w:sz w:val="21"/>
-          <w:szCs w:val="21"/>
         </w:rPr>
         <w:t>-BR.</w:t>
       </w:r>
@@ -353,20 +485,17 @@
       <w:pPr>
         <w:pStyle w:val="NormalWeb"/>
         <w:shd w:val="clear" w:color="auto" w:fill="FFFFFF"/>
-        <w:rPr>
-          <w:rFonts w:ascii="Arial" w:hAnsi="Arial" w:cs="Arial"/>
-          <w:color w:val="23282C"/>
-          <w:sz w:val="21"/>
-          <w:szCs w:val="21"/>
+        <w:jc w:val="both"/>
+        <w:rPr>
+          <w:rFonts w:ascii="Arial" w:hAnsi="Arial" w:cs="Arial"/>
+          <w:color w:val="23282C"/>
         </w:rPr>
       </w:pPr>
       <w:r>
         <w:rPr>
           <w:rStyle w:val="Forte"/>
-          <w:rFonts w:eastAsiaTheme="majorEastAsia" w:cs="Arial"/>
-          <w:color w:val="23282C"/>
-          <w:sz w:val="21"/>
-          <w:szCs w:val="21"/>
+          <w:rFonts w:ascii="Arial" w:eastAsiaTheme="majorEastAsia" w:hAnsi="Arial" w:cs="Arial"/>
+          <w:color w:val="23282C"/>
         </w:rPr>
         <w:t>&lt;</w:t>
       </w:r>
@@ -374,10 +503,8 @@
       <w:r>
         <w:rPr>
           <w:rStyle w:val="Forte"/>
-          <w:rFonts w:eastAsiaTheme="majorEastAsia" w:cs="Arial"/>
-          <w:color w:val="23282C"/>
-          <w:sz w:val="21"/>
-          <w:szCs w:val="21"/>
+          <w:rFonts w:ascii="Arial" w:eastAsiaTheme="majorEastAsia" w:hAnsi="Arial" w:cs="Arial"/>
+          <w:color w:val="23282C"/>
         </w:rPr>
         <w:t>head</w:t>
       </w:r>
@@ -385,10 +512,8 @@
       <w:r>
         <w:rPr>
           <w:rStyle w:val="Forte"/>
-          <w:rFonts w:eastAsiaTheme="majorEastAsia" w:cs="Arial"/>
-          <w:color w:val="23282C"/>
-          <w:sz w:val="21"/>
-          <w:szCs w:val="21"/>
+          <w:rFonts w:ascii="Arial" w:eastAsiaTheme="majorEastAsia" w:hAnsi="Arial" w:cs="Arial"/>
+          <w:color w:val="23282C"/>
         </w:rPr>
         <w:t>&gt;</w:t>
       </w:r>
@@ -397,19 +522,16 @@
       <w:pPr>
         <w:pStyle w:val="NormalWeb"/>
         <w:shd w:val="clear" w:color="auto" w:fill="FFFFFF"/>
-        <w:rPr>
-          <w:rFonts w:ascii="Arial" w:hAnsi="Arial" w:cs="Arial"/>
-          <w:color w:val="23282C"/>
-          <w:sz w:val="21"/>
-          <w:szCs w:val="21"/>
-        </w:rPr>
-      </w:pPr>
-      <w:r>
-        <w:rPr>
-          <w:rFonts w:ascii="Arial" w:hAnsi="Arial" w:cs="Arial"/>
-          <w:color w:val="23282C"/>
-          <w:sz w:val="21"/>
-          <w:szCs w:val="21"/>
+        <w:jc w:val="both"/>
+        <w:rPr>
+          <w:rFonts w:ascii="Arial" w:hAnsi="Arial" w:cs="Arial"/>
+          <w:color w:val="23282C"/>
+        </w:rPr>
+      </w:pPr>
+      <w:r>
+        <w:rPr>
+          <w:rFonts w:ascii="Arial" w:hAnsi="Arial" w:cs="Arial"/>
+          <w:color w:val="23282C"/>
         </w:rPr>
         <w:t xml:space="preserve">A </w:t>
       </w:r>
@@ -418,8 +540,6 @@
         <w:rPr>
           <w:rFonts w:ascii="Arial" w:hAnsi="Arial" w:cs="Arial"/>
           <w:color w:val="23282C"/>
-          <w:sz w:val="21"/>
-          <w:szCs w:val="21"/>
         </w:rPr>
         <w:t>tag</w:t>
       </w:r>
@@ -428,8 +548,6 @@
         <w:rPr>
           <w:rFonts w:ascii="Arial" w:hAnsi="Arial" w:cs="Arial"/>
           <w:color w:val="23282C"/>
-          <w:sz w:val="21"/>
-          <w:szCs w:val="21"/>
         </w:rPr>
         <w:t xml:space="preserve"> </w:t>
       </w:r>
@@ -438,8 +556,6 @@
         <w:rPr>
           <w:rFonts w:ascii="Arial" w:hAnsi="Arial" w:cs="Arial"/>
           <w:color w:val="23282C"/>
-          <w:sz w:val="21"/>
-          <w:szCs w:val="21"/>
         </w:rPr>
         <w:t>head</w:t>
       </w:r>
@@ -448,8 +564,6 @@
         <w:rPr>
           <w:rFonts w:ascii="Arial" w:hAnsi="Arial" w:cs="Arial"/>
           <w:color w:val="23282C"/>
-          <w:sz w:val="21"/>
-          <w:szCs w:val="21"/>
         </w:rPr>
         <w:t xml:space="preserve"> contém elementos que serão lidos pelo navegador, como os metadados - um exemplo é o </w:t>
       </w:r>
@@ -458,8 +572,6 @@
         <w:rPr>
           <w:rFonts w:ascii="Arial" w:hAnsi="Arial" w:cs="Arial"/>
           <w:color w:val="23282C"/>
-          <w:sz w:val="21"/>
-          <w:szCs w:val="21"/>
         </w:rPr>
         <w:t>charset</w:t>
       </w:r>
@@ -468,20 +580,23 @@
         <w:rPr>
           <w:rFonts w:ascii="Arial" w:hAnsi="Arial" w:cs="Arial"/>
           <w:color w:val="23282C"/>
-          <w:sz w:val="21"/>
-          <w:szCs w:val="21"/>
-        </w:rPr>
-        <w:t xml:space="preserve">, que é a codificação de caracteres e a mais comum é a UTF-8, o </w:t>
-      </w:r>
-      <w:proofErr w:type="spellStart"/>
-      <w:r>
-        <w:rPr>
-          <w:rFonts w:ascii="Arial" w:hAnsi="Arial" w:cs="Arial"/>
-          <w:color w:val="23282C"/>
-          <w:sz w:val="21"/>
-          <w:szCs w:val="21"/>
+        </w:rPr>
+        <w:t xml:space="preserve">, que é a codificação de caracteres e a mais </w:t>
+      </w:r>
+      <w:r>
+        <w:rPr>
+          <w:rFonts w:ascii="Arial" w:hAnsi="Arial" w:cs="Arial"/>
+          <w:color w:val="23282C"/>
         </w:rPr>
         <w:lastRenderedPageBreak/>
+        <w:t xml:space="preserve">comum é a UTF-8, o </w:t>
+      </w:r>
+      <w:proofErr w:type="spellStart"/>
+      <w:r>
+        <w:rPr>
+          <w:rFonts w:ascii="Arial" w:hAnsi="Arial" w:cs="Arial"/>
+          <w:color w:val="23282C"/>
+        </w:rPr>
         <w:t>JavaScript</w:t>
       </w:r>
       <w:proofErr w:type="spellEnd"/>
@@ -489,8 +604,6 @@
         <w:rPr>
           <w:rFonts w:ascii="Arial" w:hAnsi="Arial" w:cs="Arial"/>
           <w:color w:val="23282C"/>
-          <w:sz w:val="21"/>
-          <w:szCs w:val="21"/>
         </w:rPr>
         <w:t xml:space="preserve"> com a </w:t>
       </w:r>
@@ -499,8 +612,6 @@
         <w:rPr>
           <w:rFonts w:ascii="Arial" w:hAnsi="Arial" w:cs="Arial"/>
           <w:color w:val="23282C"/>
-          <w:sz w:val="21"/>
-          <w:szCs w:val="21"/>
         </w:rPr>
         <w:t>tag</w:t>
       </w:r>
@@ -509,8 +620,6 @@
         <w:rPr>
           <w:rFonts w:ascii="Arial" w:hAnsi="Arial" w:cs="Arial"/>
           <w:color w:val="23282C"/>
-          <w:sz w:val="21"/>
-          <w:szCs w:val="21"/>
         </w:rPr>
         <w:t xml:space="preserve"> script, o CSS através das </w:t>
       </w:r>
@@ -519,8 +628,6 @@
         <w:rPr>
           <w:rFonts w:ascii="Arial" w:hAnsi="Arial" w:cs="Arial"/>
           <w:color w:val="23282C"/>
-          <w:sz w:val="21"/>
-          <w:szCs w:val="21"/>
         </w:rPr>
         <w:t>tags</w:t>
       </w:r>
@@ -529,8 +636,6 @@
         <w:rPr>
           <w:rFonts w:ascii="Arial" w:hAnsi="Arial" w:cs="Arial"/>
           <w:color w:val="23282C"/>
-          <w:sz w:val="21"/>
-          <w:szCs w:val="21"/>
         </w:rPr>
         <w:t xml:space="preserve"> </w:t>
       </w:r>
@@ -539,8 +644,6 @@
         <w:rPr>
           <w:rFonts w:ascii="Arial" w:hAnsi="Arial" w:cs="Arial"/>
           <w:color w:val="23282C"/>
-          <w:sz w:val="21"/>
-          <w:szCs w:val="21"/>
         </w:rPr>
         <w:t>style</w:t>
       </w:r>
@@ -549,18 +652,28 @@
         <w:rPr>
           <w:rFonts w:ascii="Arial" w:hAnsi="Arial" w:cs="Arial"/>
           <w:color w:val="23282C"/>
-          <w:sz w:val="21"/>
-          <w:szCs w:val="21"/>
-        </w:rPr>
-        <w:t xml:space="preserve"> e link - veremos a diferença quando falarmos sobre CSS - e o título da página com a </w:t>
-      </w:r>
-      <w:proofErr w:type="spellStart"/>
-      <w:r>
-        <w:rPr>
-          <w:rFonts w:ascii="Arial" w:hAnsi="Arial" w:cs="Arial"/>
-          <w:color w:val="23282C"/>
-          <w:sz w:val="21"/>
-          <w:szCs w:val="21"/>
+        </w:rPr>
+        <w:t xml:space="preserve"> e link</w:t>
+      </w:r>
+      <w:r>
+        <w:rPr>
+          <w:rFonts w:ascii="Arial" w:hAnsi="Arial" w:cs="Arial"/>
+          <w:color w:val="23282C"/>
+        </w:rPr>
+        <w:t>,</w:t>
+      </w:r>
+      <w:r>
+        <w:rPr>
+          <w:rFonts w:ascii="Arial" w:hAnsi="Arial" w:cs="Arial"/>
+          <w:color w:val="23282C"/>
+        </w:rPr>
+        <w:t xml:space="preserve"> e o título da página com a </w:t>
+      </w:r>
+      <w:proofErr w:type="spellStart"/>
+      <w:r>
+        <w:rPr>
+          <w:rFonts w:ascii="Arial" w:hAnsi="Arial" w:cs="Arial"/>
+          <w:color w:val="23282C"/>
         </w:rPr>
         <w:t>tag</w:t>
       </w:r>
@@ -569,8 +682,6 @@
         <w:rPr>
           <w:rFonts w:ascii="Arial" w:hAnsi="Arial" w:cs="Arial"/>
           <w:color w:val="23282C"/>
-          <w:sz w:val="21"/>
-          <w:szCs w:val="21"/>
         </w:rPr>
         <w:t xml:space="preserve"> </w:t>
       </w:r>
@@ -579,8 +690,6 @@
         <w:rPr>
           <w:rFonts w:ascii="Arial" w:hAnsi="Arial" w:cs="Arial"/>
           <w:color w:val="23282C"/>
-          <w:sz w:val="21"/>
-          <w:szCs w:val="21"/>
         </w:rPr>
         <w:t>title</w:t>
       </w:r>
@@ -589,8 +698,6 @@
         <w:rPr>
           <w:rFonts w:ascii="Arial" w:hAnsi="Arial" w:cs="Arial"/>
           <w:color w:val="23282C"/>
-          <w:sz w:val="21"/>
-          <w:szCs w:val="21"/>
         </w:rPr>
         <w:t>.</w:t>
       </w:r>
@@ -599,20 +706,17 @@
       <w:pPr>
         <w:pStyle w:val="NormalWeb"/>
         <w:shd w:val="clear" w:color="auto" w:fill="FFFFFF"/>
-        <w:rPr>
-          <w:rFonts w:ascii="Arial" w:hAnsi="Arial" w:cs="Arial"/>
-          <w:color w:val="23282C"/>
-          <w:sz w:val="21"/>
-          <w:szCs w:val="21"/>
+        <w:jc w:val="both"/>
+        <w:rPr>
+          <w:rFonts w:ascii="Arial" w:hAnsi="Arial" w:cs="Arial"/>
+          <w:color w:val="23282C"/>
         </w:rPr>
       </w:pPr>
       <w:r>
         <w:rPr>
           <w:rStyle w:val="Forte"/>
-          <w:rFonts w:eastAsiaTheme="majorEastAsia" w:cs="Arial"/>
-          <w:color w:val="23282C"/>
-          <w:sz w:val="21"/>
-          <w:szCs w:val="21"/>
+          <w:rFonts w:ascii="Arial" w:eastAsiaTheme="majorEastAsia" w:hAnsi="Arial" w:cs="Arial"/>
+          <w:color w:val="23282C"/>
         </w:rPr>
         <w:t>&lt;body&gt;</w:t>
       </w:r>
@@ -621,19 +725,16 @@
       <w:pPr>
         <w:pStyle w:val="NormalWeb"/>
         <w:shd w:val="clear" w:color="auto" w:fill="FFFFFF"/>
-        <w:rPr>
-          <w:rFonts w:ascii="Arial" w:hAnsi="Arial" w:cs="Arial"/>
-          <w:color w:val="23282C"/>
-          <w:sz w:val="21"/>
-          <w:szCs w:val="21"/>
-        </w:rPr>
-      </w:pPr>
-      <w:r>
-        <w:rPr>
-          <w:rFonts w:ascii="Arial" w:hAnsi="Arial" w:cs="Arial"/>
-          <w:color w:val="23282C"/>
-          <w:sz w:val="21"/>
-          <w:szCs w:val="21"/>
+        <w:jc w:val="both"/>
+        <w:rPr>
+          <w:rFonts w:ascii="Arial" w:hAnsi="Arial" w:cs="Arial"/>
+          <w:color w:val="23282C"/>
+        </w:rPr>
+      </w:pPr>
+      <w:r>
+        <w:rPr>
+          <w:rFonts w:ascii="Arial" w:hAnsi="Arial" w:cs="Arial"/>
+          <w:color w:val="23282C"/>
         </w:rPr>
         <w:t xml:space="preserve">E dentro da </w:t>
       </w:r>
@@ -642,8 +743,6 @@
         <w:rPr>
           <w:rFonts w:ascii="Arial" w:hAnsi="Arial" w:cs="Arial"/>
           <w:color w:val="23282C"/>
-          <w:sz w:val="21"/>
-          <w:szCs w:val="21"/>
         </w:rPr>
         <w:t>tag</w:t>
       </w:r>
@@ -652,30 +751,43 @@
         <w:rPr>
           <w:rFonts w:ascii="Arial" w:hAnsi="Arial" w:cs="Arial"/>
           <w:color w:val="23282C"/>
-          <w:sz w:val="21"/>
-          <w:szCs w:val="21"/>
         </w:rPr>
         <w:t xml:space="preserve"> body colocamos todo o conteúdo visível ao usuário: textos, imagens, vídeos.</w:t>
+      </w:r>
+    </w:p>
+    <w:p>
+      <w:pPr>
+        <w:pStyle w:val="Ttulo2"/>
+        <w:rPr>
+          <w:rFonts w:cs="Arial"/>
+          <w:sz w:val="24"/>
+          <w:szCs w:val="24"/>
+        </w:rPr>
+      </w:pPr>
+      <w:r>
+        <w:rPr>
+          <w:rFonts w:cs="Arial"/>
+          <w:sz w:val="24"/>
+          <w:szCs w:val="24"/>
+        </w:rPr>
+        <w:t>Semântica:</w:t>
       </w:r>
     </w:p>
     <w:p>
       <w:pPr>
         <w:pStyle w:val="NormalWeb"/>
         <w:shd w:val="clear" w:color="auto" w:fill="FFFFFF"/>
-        <w:rPr>
-          <w:rFonts w:ascii="Arial" w:hAnsi="Arial" w:cs="Arial"/>
-          <w:color w:val="23282C"/>
-          <w:sz w:val="21"/>
-          <w:szCs w:val="21"/>
+        <w:jc w:val="both"/>
+        <w:rPr>
+          <w:rFonts w:ascii="Arial" w:hAnsi="Arial" w:cs="Arial"/>
+          <w:color w:val="23282C"/>
         </w:rPr>
       </w:pPr>
       <w:r>
         <w:rPr>
           <w:rStyle w:val="Forte"/>
-          <w:rFonts w:eastAsiaTheme="majorEastAsia" w:cs="Arial"/>
-          <w:color w:val="23282C"/>
-          <w:sz w:val="21"/>
-          <w:szCs w:val="21"/>
+          <w:rFonts w:ascii="Arial" w:eastAsiaTheme="majorEastAsia" w:hAnsi="Arial" w:cs="Arial"/>
+          <w:color w:val="23282C"/>
         </w:rPr>
         <w:t>&lt;</w:t>
       </w:r>
@@ -683,10 +795,8 @@
       <w:r>
         <w:rPr>
           <w:rStyle w:val="Forte"/>
-          <w:rFonts w:eastAsiaTheme="majorEastAsia" w:cs="Arial"/>
-          <w:color w:val="23282C"/>
-          <w:sz w:val="21"/>
-          <w:szCs w:val="21"/>
+          <w:rFonts w:ascii="Arial" w:eastAsiaTheme="majorEastAsia" w:hAnsi="Arial" w:cs="Arial"/>
+          <w:color w:val="23282C"/>
         </w:rPr>
         <w:t>section</w:t>
       </w:r>
@@ -694,10 +804,8 @@
       <w:r>
         <w:rPr>
           <w:rStyle w:val="Forte"/>
-          <w:rFonts w:eastAsiaTheme="majorEastAsia" w:cs="Arial"/>
-          <w:color w:val="23282C"/>
-          <w:sz w:val="21"/>
-          <w:szCs w:val="21"/>
+          <w:rFonts w:ascii="Arial" w:eastAsiaTheme="majorEastAsia" w:hAnsi="Arial" w:cs="Arial"/>
+          <w:color w:val="23282C"/>
         </w:rPr>
         <w:t>&gt;</w:t>
       </w:r>
@@ -706,19 +814,16 @@
       <w:pPr>
         <w:pStyle w:val="NormalWeb"/>
         <w:shd w:val="clear" w:color="auto" w:fill="FFFFFF"/>
-        <w:rPr>
-          <w:rFonts w:ascii="Arial" w:hAnsi="Arial" w:cs="Arial"/>
-          <w:color w:val="23282C"/>
-          <w:sz w:val="21"/>
-          <w:szCs w:val="21"/>
-        </w:rPr>
-      </w:pPr>
-      <w:r>
-        <w:rPr>
-          <w:rFonts w:ascii="Arial" w:hAnsi="Arial" w:cs="Arial"/>
-          <w:color w:val="23282C"/>
-          <w:sz w:val="21"/>
-          <w:szCs w:val="21"/>
+        <w:jc w:val="both"/>
+        <w:rPr>
+          <w:rFonts w:ascii="Arial" w:hAnsi="Arial" w:cs="Arial"/>
+          <w:color w:val="23282C"/>
+        </w:rPr>
+      </w:pPr>
+      <w:r>
+        <w:rPr>
+          <w:rFonts w:ascii="Arial" w:hAnsi="Arial" w:cs="Arial"/>
+          <w:color w:val="23282C"/>
         </w:rPr>
         <w:t>Representa uma seção genérica de conteúdo quando não houver um elemento mais específico para isso.</w:t>
       </w:r>
@@ -727,20 +832,17 @@
       <w:pPr>
         <w:pStyle w:val="NormalWeb"/>
         <w:shd w:val="clear" w:color="auto" w:fill="FFFFFF"/>
-        <w:rPr>
-          <w:rFonts w:ascii="Arial" w:hAnsi="Arial" w:cs="Arial"/>
-          <w:color w:val="23282C"/>
-          <w:sz w:val="21"/>
-          <w:szCs w:val="21"/>
+        <w:jc w:val="both"/>
+        <w:rPr>
+          <w:rFonts w:ascii="Arial" w:hAnsi="Arial" w:cs="Arial"/>
+          <w:color w:val="23282C"/>
         </w:rPr>
       </w:pPr>
       <w:r>
         <w:rPr>
           <w:rStyle w:val="Forte"/>
-          <w:rFonts w:eastAsiaTheme="majorEastAsia" w:cs="Arial"/>
-          <w:color w:val="23282C"/>
-          <w:sz w:val="21"/>
-          <w:szCs w:val="21"/>
+          <w:rFonts w:ascii="Arial" w:eastAsiaTheme="majorEastAsia" w:hAnsi="Arial" w:cs="Arial"/>
+          <w:color w:val="23282C"/>
         </w:rPr>
         <w:t>&lt;header&gt;</w:t>
       </w:r>
@@ -749,19 +851,16 @@
       <w:pPr>
         <w:pStyle w:val="NormalWeb"/>
         <w:shd w:val="clear" w:color="auto" w:fill="FFFFFF"/>
-        <w:rPr>
-          <w:rFonts w:ascii="Arial" w:hAnsi="Arial" w:cs="Arial"/>
-          <w:color w:val="23282C"/>
-          <w:sz w:val="21"/>
-          <w:szCs w:val="21"/>
-        </w:rPr>
-      </w:pPr>
-      <w:r>
-        <w:rPr>
-          <w:rFonts w:ascii="Arial" w:hAnsi="Arial" w:cs="Arial"/>
-          <w:color w:val="23282C"/>
-          <w:sz w:val="21"/>
-          <w:szCs w:val="21"/>
+        <w:jc w:val="both"/>
+        <w:rPr>
+          <w:rFonts w:ascii="Arial" w:hAnsi="Arial" w:cs="Arial"/>
+          <w:color w:val="23282C"/>
+        </w:rPr>
+      </w:pPr>
+      <w:r>
+        <w:rPr>
+          <w:rFonts w:ascii="Arial" w:hAnsi="Arial" w:cs="Arial"/>
+          <w:color w:val="23282C"/>
         </w:rPr>
         <w:t>É o cabeçalho da página ou de uma seção da página e normalmente contém logotipos, menus, campos de busca.</w:t>
       </w:r>
@@ -770,20 +869,17 @@
       <w:pPr>
         <w:pStyle w:val="NormalWeb"/>
         <w:shd w:val="clear" w:color="auto" w:fill="FFFFFF"/>
-        <w:rPr>
-          <w:rFonts w:ascii="Arial" w:hAnsi="Arial" w:cs="Arial"/>
-          <w:color w:val="23282C"/>
-          <w:sz w:val="21"/>
-          <w:szCs w:val="21"/>
+        <w:jc w:val="both"/>
+        <w:rPr>
+          <w:rFonts w:ascii="Arial" w:hAnsi="Arial" w:cs="Arial"/>
+          <w:color w:val="23282C"/>
         </w:rPr>
       </w:pPr>
       <w:r>
         <w:rPr>
           <w:rStyle w:val="Forte"/>
-          <w:rFonts w:eastAsiaTheme="majorEastAsia" w:cs="Arial"/>
-          <w:color w:val="23282C"/>
-          <w:sz w:val="21"/>
-          <w:szCs w:val="21"/>
+          <w:rFonts w:ascii="Arial" w:eastAsiaTheme="majorEastAsia" w:hAnsi="Arial" w:cs="Arial"/>
+          <w:color w:val="23282C"/>
         </w:rPr>
         <w:t>&lt;</w:t>
       </w:r>
@@ -791,10 +887,8 @@
       <w:r>
         <w:rPr>
           <w:rStyle w:val="Forte"/>
-          <w:rFonts w:eastAsiaTheme="majorEastAsia" w:cs="Arial"/>
-          <w:color w:val="23282C"/>
-          <w:sz w:val="21"/>
-          <w:szCs w:val="21"/>
+          <w:rFonts w:ascii="Arial" w:eastAsiaTheme="majorEastAsia" w:hAnsi="Arial" w:cs="Arial"/>
+          <w:color w:val="23282C"/>
         </w:rPr>
         <w:t>article</w:t>
       </w:r>
@@ -802,10 +896,8 @@
       <w:r>
         <w:rPr>
           <w:rStyle w:val="Forte"/>
-          <w:rFonts w:eastAsiaTheme="majorEastAsia" w:cs="Arial"/>
-          <w:color w:val="23282C"/>
-          <w:sz w:val="21"/>
-          <w:szCs w:val="21"/>
+          <w:rFonts w:ascii="Arial" w:eastAsiaTheme="majorEastAsia" w:hAnsi="Arial" w:cs="Arial"/>
+          <w:color w:val="23282C"/>
         </w:rPr>
         <w:t>&gt;</w:t>
       </w:r>
@@ -814,19 +906,16 @@
       <w:pPr>
         <w:pStyle w:val="NormalWeb"/>
         <w:shd w:val="clear" w:color="auto" w:fill="FFFFFF"/>
-        <w:rPr>
-          <w:rFonts w:ascii="Arial" w:hAnsi="Arial" w:cs="Arial"/>
-          <w:color w:val="23282C"/>
-          <w:sz w:val="21"/>
-          <w:szCs w:val="21"/>
-        </w:rPr>
-      </w:pPr>
-      <w:r>
-        <w:rPr>
-          <w:rFonts w:ascii="Arial" w:hAnsi="Arial" w:cs="Arial"/>
-          <w:color w:val="23282C"/>
-          <w:sz w:val="21"/>
-          <w:szCs w:val="21"/>
+        <w:jc w:val="both"/>
+        <w:rPr>
+          <w:rFonts w:ascii="Arial" w:hAnsi="Arial" w:cs="Arial"/>
+          <w:color w:val="23282C"/>
+        </w:rPr>
+      </w:pPr>
+      <w:r>
+        <w:rPr>
+          <w:rFonts w:ascii="Arial" w:hAnsi="Arial" w:cs="Arial"/>
+          <w:color w:val="23282C"/>
         </w:rPr>
         <w:t xml:space="preserve">Representa um conteúdo independente e de maior relevância dentro de uma página, como um post de blog, uma notícia em uma barra lateral ou um bloco de comentários. Um </w:t>
       </w:r>
@@ -835,8 +924,6 @@
         <w:rPr>
           <w:rFonts w:ascii="Arial" w:hAnsi="Arial" w:cs="Arial"/>
           <w:color w:val="23282C"/>
-          <w:sz w:val="21"/>
-          <w:szCs w:val="21"/>
         </w:rPr>
         <w:t>article</w:t>
       </w:r>
@@ -845,8 +932,6 @@
         <w:rPr>
           <w:rFonts w:ascii="Arial" w:hAnsi="Arial" w:cs="Arial"/>
           <w:color w:val="23282C"/>
-          <w:sz w:val="21"/>
-          <w:szCs w:val="21"/>
         </w:rPr>
         <w:t xml:space="preserve"> pode conter outros elementos, como header, cabeçalhos, parágrafos e imagens.</w:t>
       </w:r>
@@ -855,20 +940,17 @@
       <w:pPr>
         <w:pStyle w:val="NormalWeb"/>
         <w:shd w:val="clear" w:color="auto" w:fill="FFFFFF"/>
-        <w:rPr>
-          <w:rFonts w:ascii="Arial" w:hAnsi="Arial" w:cs="Arial"/>
-          <w:color w:val="23282C"/>
-          <w:sz w:val="21"/>
-          <w:szCs w:val="21"/>
+        <w:jc w:val="both"/>
+        <w:rPr>
+          <w:rFonts w:ascii="Arial" w:hAnsi="Arial" w:cs="Arial"/>
+          <w:color w:val="23282C"/>
         </w:rPr>
       </w:pPr>
       <w:r>
         <w:rPr>
           <w:rStyle w:val="Forte"/>
-          <w:rFonts w:eastAsiaTheme="majorEastAsia" w:cs="Arial"/>
-          <w:color w:val="23282C"/>
-          <w:sz w:val="21"/>
-          <w:szCs w:val="21"/>
+          <w:rFonts w:ascii="Arial" w:eastAsiaTheme="majorEastAsia" w:hAnsi="Arial" w:cs="Arial"/>
+          <w:color w:val="23282C"/>
         </w:rPr>
         <w:t>&lt;</w:t>
       </w:r>
@@ -876,10 +958,8 @@
       <w:r>
         <w:rPr>
           <w:rStyle w:val="Forte"/>
-          <w:rFonts w:eastAsiaTheme="majorEastAsia" w:cs="Arial"/>
-          <w:color w:val="23282C"/>
-          <w:sz w:val="21"/>
-          <w:szCs w:val="21"/>
+          <w:rFonts w:ascii="Arial" w:eastAsiaTheme="majorEastAsia" w:hAnsi="Arial" w:cs="Arial"/>
+          <w:color w:val="23282C"/>
         </w:rPr>
         <w:t>aside</w:t>
       </w:r>
@@ -887,10 +967,8 @@
       <w:r>
         <w:rPr>
           <w:rStyle w:val="Forte"/>
-          <w:rFonts w:eastAsiaTheme="majorEastAsia" w:cs="Arial"/>
-          <w:color w:val="23282C"/>
-          <w:sz w:val="21"/>
-          <w:szCs w:val="21"/>
+          <w:rFonts w:ascii="Arial" w:eastAsiaTheme="majorEastAsia" w:hAnsi="Arial" w:cs="Arial"/>
+          <w:color w:val="23282C"/>
         </w:rPr>
         <w:t>&gt;</w:t>
       </w:r>
@@ -899,19 +977,16 @@
       <w:pPr>
         <w:pStyle w:val="NormalWeb"/>
         <w:shd w:val="clear" w:color="auto" w:fill="FFFFFF"/>
-        <w:rPr>
-          <w:rFonts w:ascii="Arial" w:hAnsi="Arial" w:cs="Arial"/>
-          <w:color w:val="23282C"/>
-          <w:sz w:val="21"/>
-          <w:szCs w:val="21"/>
-        </w:rPr>
-      </w:pPr>
-      <w:r>
-        <w:rPr>
-          <w:rFonts w:ascii="Arial" w:hAnsi="Arial" w:cs="Arial"/>
-          <w:color w:val="23282C"/>
-          <w:sz w:val="21"/>
-          <w:szCs w:val="21"/>
+        <w:jc w:val="both"/>
+        <w:rPr>
+          <w:rFonts w:ascii="Arial" w:hAnsi="Arial" w:cs="Arial"/>
+          <w:color w:val="23282C"/>
+        </w:rPr>
+      </w:pPr>
+      <w:r>
+        <w:rPr>
+          <w:rFonts w:ascii="Arial" w:hAnsi="Arial" w:cs="Arial"/>
+          <w:color w:val="23282C"/>
         </w:rPr>
         <w:t>É uma seção que engloba conteúdos relacionados ao conteúdo principal, como artigos relacionados, biografia do autor e publicidade. Normalmente são representadas como barras laterais.</w:t>
       </w:r>
@@ -920,20 +995,17 @@
       <w:pPr>
         <w:pStyle w:val="NormalWeb"/>
         <w:shd w:val="clear" w:color="auto" w:fill="FFFFFF"/>
-        <w:rPr>
-          <w:rFonts w:ascii="Arial" w:hAnsi="Arial" w:cs="Arial"/>
-          <w:color w:val="23282C"/>
-          <w:sz w:val="21"/>
-          <w:szCs w:val="21"/>
+        <w:jc w:val="both"/>
+        <w:rPr>
+          <w:rFonts w:ascii="Arial" w:hAnsi="Arial" w:cs="Arial"/>
+          <w:color w:val="23282C"/>
         </w:rPr>
       </w:pPr>
       <w:r>
         <w:rPr>
           <w:rStyle w:val="Forte"/>
-          <w:rFonts w:eastAsiaTheme="majorEastAsia" w:cs="Arial"/>
-          <w:color w:val="23282C"/>
-          <w:sz w:val="21"/>
-          <w:szCs w:val="21"/>
+          <w:rFonts w:ascii="Arial" w:eastAsiaTheme="majorEastAsia" w:hAnsi="Arial" w:cs="Arial"/>
+          <w:color w:val="23282C"/>
         </w:rPr>
         <w:t>&lt;</w:t>
       </w:r>
@@ -941,10 +1013,8 @@
       <w:r>
         <w:rPr>
           <w:rStyle w:val="Forte"/>
-          <w:rFonts w:eastAsiaTheme="majorEastAsia" w:cs="Arial"/>
-          <w:color w:val="23282C"/>
-          <w:sz w:val="21"/>
-          <w:szCs w:val="21"/>
+          <w:rFonts w:ascii="Arial" w:eastAsiaTheme="majorEastAsia" w:hAnsi="Arial" w:cs="Arial"/>
+          <w:color w:val="23282C"/>
         </w:rPr>
         <w:t>footer</w:t>
       </w:r>
@@ -952,10 +1022,8 @@
       <w:r>
         <w:rPr>
           <w:rStyle w:val="Forte"/>
-          <w:rFonts w:eastAsiaTheme="majorEastAsia" w:cs="Arial"/>
-          <w:color w:val="23282C"/>
-          <w:sz w:val="21"/>
-          <w:szCs w:val="21"/>
+          <w:rFonts w:ascii="Arial" w:eastAsiaTheme="majorEastAsia" w:hAnsi="Arial" w:cs="Arial"/>
+          <w:color w:val="23282C"/>
         </w:rPr>
         <w:t>&gt;</w:t>
       </w:r>
@@ -964,19 +1032,16 @@
       <w:pPr>
         <w:pStyle w:val="NormalWeb"/>
         <w:shd w:val="clear" w:color="auto" w:fill="FFFFFF"/>
-        <w:rPr>
-          <w:rFonts w:ascii="Arial" w:hAnsi="Arial" w:cs="Arial"/>
-          <w:color w:val="23282C"/>
-          <w:sz w:val="21"/>
-          <w:szCs w:val="21"/>
-        </w:rPr>
-      </w:pPr>
-      <w:r>
-        <w:rPr>
-          <w:rFonts w:ascii="Arial" w:hAnsi="Arial" w:cs="Arial"/>
-          <w:color w:val="23282C"/>
-          <w:sz w:val="21"/>
-          <w:szCs w:val="21"/>
+        <w:jc w:val="both"/>
+        <w:rPr>
+          <w:rFonts w:ascii="Arial" w:hAnsi="Arial" w:cs="Arial"/>
+          <w:color w:val="23282C"/>
+        </w:rPr>
+      </w:pPr>
+      <w:r>
+        <w:rPr>
+          <w:rFonts w:ascii="Arial" w:hAnsi="Arial" w:cs="Arial"/>
+          <w:color w:val="23282C"/>
         </w:rPr>
         <w:t xml:space="preserve">Esse elemento representa o rodapé do conteúdo ou de parte dele, pois ele é aceito dentro de vários elementos, como </w:t>
       </w:r>
@@ -985,8 +1050,6 @@
         <w:rPr>
           <w:rFonts w:ascii="Arial" w:hAnsi="Arial" w:cs="Arial"/>
           <w:color w:val="23282C"/>
-          <w:sz w:val="21"/>
-          <w:szCs w:val="21"/>
         </w:rPr>
         <w:t>article</w:t>
       </w:r>
@@ -995,8 +1058,6 @@
         <w:rPr>
           <w:rFonts w:ascii="Arial" w:hAnsi="Arial" w:cs="Arial"/>
           <w:color w:val="23282C"/>
-          <w:sz w:val="21"/>
-          <w:szCs w:val="21"/>
         </w:rPr>
         <w:t xml:space="preserve"> e </w:t>
       </w:r>
@@ -1005,8 +1066,6 @@
         <w:rPr>
           <w:rFonts w:ascii="Arial" w:hAnsi="Arial" w:cs="Arial"/>
           <w:color w:val="23282C"/>
-          <w:sz w:val="21"/>
-          <w:szCs w:val="21"/>
         </w:rPr>
         <w:t>section</w:t>
       </w:r>
@@ -1015,8 +1074,6 @@
         <w:rPr>
           <w:rFonts w:ascii="Arial" w:hAnsi="Arial" w:cs="Arial"/>
           <w:color w:val="23282C"/>
-          <w:sz w:val="21"/>
-          <w:szCs w:val="21"/>
         </w:rPr>
         <w:t xml:space="preserve"> e até do body. Exemplos de conteúdo de um &lt;</w:t>
       </w:r>
@@ -1025,8 +1082,6 @@
         <w:rPr>
           <w:rFonts w:ascii="Arial" w:hAnsi="Arial" w:cs="Arial"/>
           <w:color w:val="23282C"/>
-          <w:sz w:val="21"/>
-          <w:szCs w:val="21"/>
         </w:rPr>
         <w:t>footer</w:t>
       </w:r>
@@ -1035,8 +1090,6 @@
         <w:rPr>
           <w:rFonts w:ascii="Arial" w:hAnsi="Arial" w:cs="Arial"/>
           <w:color w:val="23282C"/>
-          <w:sz w:val="21"/>
-          <w:szCs w:val="21"/>
         </w:rPr>
         <w:t>&gt; são informações de autor e </w:t>
       </w:r>
@@ -1045,8 +1098,6 @@
           <w:rStyle w:val="nfase"/>
           <w:rFonts w:ascii="Arial" w:hAnsi="Arial" w:cs="Arial"/>
           <w:color w:val="23282C"/>
-          <w:sz w:val="21"/>
-          <w:szCs w:val="21"/>
         </w:rPr>
         <w:t>links</w:t>
       </w:r>
@@ -1054,8 +1105,6 @@
         <w:rPr>
           <w:rFonts w:ascii="Arial" w:hAnsi="Arial" w:cs="Arial"/>
           <w:color w:val="23282C"/>
-          <w:sz w:val="21"/>
-          <w:szCs w:val="21"/>
         </w:rPr>
         <w:t> relacionados.</w:t>
       </w:r>
@@ -1064,20 +1113,17 @@
       <w:pPr>
         <w:pStyle w:val="NormalWeb"/>
         <w:shd w:val="clear" w:color="auto" w:fill="FFFFFF"/>
-        <w:rPr>
-          <w:rFonts w:ascii="Arial" w:hAnsi="Arial" w:cs="Arial"/>
-          <w:color w:val="23282C"/>
-          <w:sz w:val="21"/>
-          <w:szCs w:val="21"/>
+        <w:jc w:val="both"/>
+        <w:rPr>
+          <w:rFonts w:ascii="Arial" w:hAnsi="Arial" w:cs="Arial"/>
+          <w:color w:val="23282C"/>
         </w:rPr>
       </w:pPr>
       <w:r>
         <w:rPr>
           <w:rStyle w:val="Forte"/>
-          <w:rFonts w:eastAsiaTheme="majorEastAsia" w:cs="Arial"/>
-          <w:color w:val="23282C"/>
-          <w:sz w:val="21"/>
-          <w:szCs w:val="21"/>
+          <w:rFonts w:ascii="Arial" w:eastAsiaTheme="majorEastAsia" w:hAnsi="Arial" w:cs="Arial"/>
+          <w:color w:val="23282C"/>
         </w:rPr>
         <w:t>&lt;h1&gt;</w:t>
       </w:r>
@@ -1085,18 +1131,14 @@
         <w:rPr>
           <w:rFonts w:ascii="Arial" w:hAnsi="Arial" w:cs="Arial"/>
           <w:color w:val="23282C"/>
-          <w:sz w:val="21"/>
-          <w:szCs w:val="21"/>
         </w:rPr>
         <w:t>-</w:t>
       </w:r>
       <w:r>
         <w:rPr>
           <w:rStyle w:val="Forte"/>
-          <w:rFonts w:eastAsiaTheme="majorEastAsia" w:cs="Arial"/>
-          <w:color w:val="23282C"/>
-          <w:sz w:val="21"/>
-          <w:szCs w:val="21"/>
+          <w:rFonts w:ascii="Arial" w:eastAsiaTheme="majorEastAsia" w:hAnsi="Arial" w:cs="Arial"/>
+          <w:color w:val="23282C"/>
         </w:rPr>
         <w:t>&lt;h6&gt;</w:t>
       </w:r>
@@ -1105,19 +1147,16 @@
       <w:pPr>
         <w:pStyle w:val="NormalWeb"/>
         <w:shd w:val="clear" w:color="auto" w:fill="FFFFFF"/>
-        <w:rPr>
-          <w:rFonts w:ascii="Arial" w:hAnsi="Arial" w:cs="Arial"/>
-          <w:color w:val="23282C"/>
-          <w:sz w:val="21"/>
-          <w:szCs w:val="21"/>
-        </w:rPr>
-      </w:pPr>
-      <w:r>
-        <w:rPr>
-          <w:rFonts w:ascii="Arial" w:hAnsi="Arial" w:cs="Arial"/>
-          <w:color w:val="23282C"/>
-          <w:sz w:val="21"/>
-          <w:szCs w:val="21"/>
+        <w:jc w:val="both"/>
+        <w:rPr>
+          <w:rFonts w:ascii="Arial" w:hAnsi="Arial" w:cs="Arial"/>
+          <w:color w:val="23282C"/>
+        </w:rPr>
+      </w:pPr>
+      <w:r>
+        <w:rPr>
+          <w:rFonts w:ascii="Arial" w:hAnsi="Arial" w:cs="Arial"/>
+          <w:color w:val="23282C"/>
         </w:rPr>
         <w:t>Eles não foram criados na versão 5 do HTML e nem são específicos para semântica, mas servem para esse propósito. São utilizados para marcar a importância dos títulos, sendo &lt;h1&gt; o mais importante e &lt;h6&gt; o menos. Uma dica: use apenas um &lt;h1&gt; por página, pois ele representa o objetivo da sua página.</w:t>
       </w:r>
@@ -1126,16 +1165,26 @@
       <w:pPr>
         <w:pStyle w:val="NormalWeb"/>
         <w:shd w:val="clear" w:color="auto" w:fill="FFFFFF"/>
-        <w:rPr>
-          <w:rFonts w:ascii="Arial" w:hAnsi="Arial" w:cs="Arial"/>
-          <w:color w:val="23282C"/>
-          <w:sz w:val="21"/>
-          <w:szCs w:val="21"/>
-        </w:rPr>
-      </w:pPr>
-    </w:p>
-    <w:p>
-      <w:r>
+        <w:jc w:val="both"/>
+        <w:rPr>
+          <w:rFonts w:ascii="Arial" w:hAnsi="Arial" w:cs="Arial"/>
+          <w:color w:val="23282C"/>
+        </w:rPr>
+      </w:pPr>
+    </w:p>
+    <w:p>
+      <w:pPr>
+        <w:rPr>
+          <w:rFonts w:ascii="Arial" w:hAnsi="Arial" w:cs="Arial"/>
+          <w:szCs w:val="24"/>
+        </w:rPr>
+      </w:pPr>
+      <w:r>
+        <w:rPr>
+          <w:rFonts w:ascii="Arial" w:hAnsi="Arial" w:cs="Arial"/>
+          <w:noProof/>
+          <w:szCs w:val="24"/>
+        </w:rPr>
         <w:lastRenderedPageBreak/>
         <w:drawing>
           <wp:inline distT="0" distB="0" distL="0" distR="0" wp14:anchorId="4D400623" wp14:editId="1373FCBF">
@@ -1175,12 +1224,1125 @@
       </w:r>
     </w:p>
     <w:p>
-      <w:r>
+      <w:pPr>
+        <w:rPr>
+          <w:rFonts w:ascii="Arial" w:hAnsi="Arial" w:cs="Arial"/>
+          <w:szCs w:val="24"/>
+        </w:rPr>
+      </w:pPr>
+      <w:proofErr w:type="spellStart"/>
+      <w:r>
+        <w:rPr>
+          <w:rFonts w:ascii="Arial" w:hAnsi="Arial" w:cs="Arial"/>
+          <w:szCs w:val="24"/>
+        </w:rPr>
+        <w:t>un</w:t>
+      </w:r>
+      <w:r>
+        <w:rPr>
+          <w:rFonts w:ascii="Arial" w:hAnsi="Arial" w:cs="Arial"/>
+          <w:szCs w:val="24"/>
+        </w:rPr>
+        <w:t>Splas</w:t>
+      </w:r>
+      <w:r>
+        <w:rPr>
+          <w:rFonts w:ascii="Arial" w:hAnsi="Arial" w:cs="Arial"/>
+          <w:szCs w:val="24"/>
+        </w:rPr>
+        <w:t>h</w:t>
+      </w:r>
+      <w:proofErr w:type="spellEnd"/>
+      <w:r>
+        <w:rPr>
+          <w:rFonts w:ascii="Arial" w:hAnsi="Arial" w:cs="Arial"/>
+          <w:szCs w:val="24"/>
+        </w:rPr>
+        <w:t xml:space="preserve"> = app de </w:t>
+      </w:r>
+    </w:p>
+    <w:p>
+      <w:pPr>
+        <w:rPr>
+          <w:rFonts w:ascii="Arial" w:hAnsi="Arial" w:cs="Arial"/>
+          <w:szCs w:val="24"/>
+        </w:rPr>
+      </w:pPr>
+      <w:proofErr w:type="spellStart"/>
+      <w:r>
+        <w:rPr>
+          <w:rFonts w:ascii="Arial" w:hAnsi="Arial" w:cs="Arial"/>
+          <w:szCs w:val="24"/>
+        </w:rPr>
+        <w:t>Tinypng</w:t>
+      </w:r>
+      <w:proofErr w:type="spellEnd"/>
+      <w:r>
+        <w:rPr>
+          <w:rFonts w:ascii="Arial" w:hAnsi="Arial" w:cs="Arial"/>
+          <w:szCs w:val="24"/>
+        </w:rPr>
+        <w:t xml:space="preserve"> = app de imagens</w:t>
+      </w:r>
+    </w:p>
+    <w:p>
+      <w:pPr>
+        <w:rPr>
+          <w:rFonts w:ascii="Arial" w:hAnsi="Arial" w:cs="Arial"/>
+          <w:szCs w:val="24"/>
+        </w:rPr>
+      </w:pPr>
+      <w:proofErr w:type="spellStart"/>
+      <w:r>
+        <w:rPr>
+          <w:rFonts w:ascii="Arial" w:hAnsi="Arial" w:cs="Arial"/>
+          <w:szCs w:val="24"/>
+        </w:rPr>
+        <w:t>Lorem</w:t>
+      </w:r>
+      <w:proofErr w:type="spellEnd"/>
+      <w:r>
+        <w:rPr>
+          <w:rFonts w:ascii="Arial" w:hAnsi="Arial" w:cs="Arial"/>
+          <w:szCs w:val="24"/>
+        </w:rPr>
+        <w:t xml:space="preserve"> ipsum</w:t>
+      </w:r>
+      <w:r>
+        <w:rPr>
+          <w:rFonts w:ascii="Arial" w:hAnsi="Arial" w:cs="Arial"/>
+          <w:szCs w:val="24"/>
+        </w:rPr>
+        <w:t xml:space="preserve"> = app de textos </w:t>
+      </w:r>
+      <w:proofErr w:type="spellStart"/>
+      <w:r>
+        <w:rPr>
+          <w:rFonts w:ascii="Arial" w:hAnsi="Arial" w:cs="Arial"/>
+          <w:szCs w:val="24"/>
+        </w:rPr>
+        <w:t>aleatorios</w:t>
+      </w:r>
+      <w:proofErr w:type="spellEnd"/>
+    </w:p>
+    <w:p>
+      <w:pPr>
+        <w:rPr>
+          <w:rFonts w:ascii="Arial" w:hAnsi="Arial" w:cs="Arial"/>
+          <w:szCs w:val="24"/>
+        </w:rPr>
+      </w:pPr>
+    </w:p>
+    <w:p>
+      <w:pPr>
+        <w:pStyle w:val="Ttulo2"/>
+        <w:rPr>
+          <w:rFonts w:cs="Arial"/>
+          <w:sz w:val="24"/>
+          <w:szCs w:val="24"/>
+        </w:rPr>
+      </w:pPr>
+      <w:r>
+        <w:rPr>
+          <w:rFonts w:cs="Arial"/>
+          <w:sz w:val="24"/>
+          <w:szCs w:val="24"/>
+        </w:rPr>
+        <w:t>Textos e links:</w:t>
+      </w:r>
+    </w:p>
+    <w:p>
+      <w:pPr>
+        <w:shd w:val="clear" w:color="auto" w:fill="FFFFFF"/>
+        <w:spacing w:before="100" w:beforeAutospacing="1" w:after="100" w:afterAutospacing="1" w:line="240" w:lineRule="auto"/>
+        <w:rPr>
+          <w:rFonts w:ascii="Arial" w:eastAsia="Times New Roman" w:hAnsi="Arial" w:cs="Arial"/>
+          <w:color w:val="23282C"/>
+          <w:szCs w:val="24"/>
+          <w:lang w:eastAsia="pt-BR"/>
+        </w:rPr>
+      </w:pPr>
+      <w:r>
+        <w:rPr>
+          <w:rFonts w:ascii="Arial" w:eastAsia="Times New Roman" w:hAnsi="Arial" w:cs="Arial"/>
+          <w:color w:val="23282C"/>
+          <w:szCs w:val="24"/>
+          <w:lang w:eastAsia="pt-BR"/>
+        </w:rPr>
+        <w:t>O &lt;p&gt; representa um parágrafo, mas ele não suporta apenas texto, podemos adicionar imagens, código, vídeos e vários outros tipos de conteúdo dentro dele.</w:t>
+      </w:r>
+    </w:p>
+    <w:p>
+      <w:pPr>
+        <w:shd w:val="clear" w:color="auto" w:fill="FFFFFF"/>
+        <w:spacing w:before="100" w:beforeAutospacing="1" w:after="100" w:afterAutospacing="1" w:line="240" w:lineRule="auto"/>
+        <w:rPr>
+          <w:rFonts w:ascii="Arial" w:eastAsia="Times New Roman" w:hAnsi="Arial" w:cs="Arial"/>
+          <w:color w:val="23282C"/>
+          <w:szCs w:val="24"/>
+          <w:lang w:eastAsia="pt-BR"/>
+        </w:rPr>
+      </w:pPr>
+      <w:r>
+        <w:rPr>
+          <w:rFonts w:ascii="Arial" w:eastAsia="Times New Roman" w:hAnsi="Arial" w:cs="Arial"/>
+          <w:color w:val="23282C"/>
+          <w:szCs w:val="24"/>
+          <w:lang w:eastAsia="pt-BR"/>
+        </w:rPr>
+        <w:t xml:space="preserve">Um outro elemento interessante e extremamente necessário na web é o &lt;a&gt; - que significa </w:t>
+      </w:r>
+      <w:proofErr w:type="spellStart"/>
+      <w:r>
+        <w:rPr>
+          <w:rFonts w:ascii="Arial" w:eastAsia="Times New Roman" w:hAnsi="Arial" w:cs="Arial"/>
+          <w:color w:val="23282C"/>
+          <w:szCs w:val="24"/>
+          <w:lang w:eastAsia="pt-BR"/>
+        </w:rPr>
+        <w:t>anchor</w:t>
+      </w:r>
+      <w:proofErr w:type="spellEnd"/>
+      <w:r>
+        <w:rPr>
+          <w:rFonts w:ascii="Arial" w:eastAsia="Times New Roman" w:hAnsi="Arial" w:cs="Arial"/>
+          <w:color w:val="23282C"/>
+          <w:szCs w:val="24"/>
+          <w:lang w:eastAsia="pt-BR"/>
+        </w:rPr>
+        <w:t>/âncora, ele representa um hyperlink, é ele que interliga vários conteúdos e páginas na web.</w:t>
+      </w:r>
+    </w:p>
+    <w:p>
+      <w:pPr>
+        <w:shd w:val="clear" w:color="auto" w:fill="FFFFFF"/>
+        <w:spacing w:before="100" w:beforeAutospacing="1" w:after="100" w:afterAutospacing="1" w:line="240" w:lineRule="auto"/>
+        <w:rPr>
+          <w:rFonts w:ascii="Arial" w:eastAsia="Times New Roman" w:hAnsi="Arial" w:cs="Arial"/>
+          <w:color w:val="23282C"/>
+          <w:szCs w:val="24"/>
+          <w:lang w:eastAsia="pt-BR"/>
+        </w:rPr>
+      </w:pPr>
+      <w:r>
+        <w:rPr>
+          <w:rFonts w:ascii="Arial" w:eastAsia="Times New Roman" w:hAnsi="Arial" w:cs="Arial"/>
+          <w:color w:val="23282C"/>
+          <w:szCs w:val="24"/>
+          <w:lang w:eastAsia="pt-BR"/>
+        </w:rPr>
+        <w:t xml:space="preserve">O elemento a tem vários atributos, mas vamos focar em dois, o </w:t>
+      </w:r>
+      <w:proofErr w:type="spellStart"/>
+      <w:r>
+        <w:rPr>
+          <w:rFonts w:ascii="Arial" w:eastAsia="Times New Roman" w:hAnsi="Arial" w:cs="Arial"/>
+          <w:color w:val="23282C"/>
+          <w:szCs w:val="24"/>
+          <w:lang w:eastAsia="pt-BR"/>
+        </w:rPr>
+        <w:t>href</w:t>
+      </w:r>
+      <w:proofErr w:type="spellEnd"/>
+      <w:r>
+        <w:rPr>
+          <w:rFonts w:ascii="Arial" w:eastAsia="Times New Roman" w:hAnsi="Arial" w:cs="Arial"/>
+          <w:color w:val="23282C"/>
+          <w:szCs w:val="24"/>
+          <w:lang w:eastAsia="pt-BR"/>
+        </w:rPr>
+        <w:t xml:space="preserve"> e o target.</w:t>
+      </w:r>
+    </w:p>
+    <w:p>
+      <w:pPr>
+        <w:shd w:val="clear" w:color="auto" w:fill="FFFFFF"/>
+        <w:spacing w:before="100" w:beforeAutospacing="1" w:after="100" w:afterAutospacing="1" w:line="240" w:lineRule="auto"/>
+        <w:rPr>
+          <w:rFonts w:ascii="Arial" w:eastAsia="Times New Roman" w:hAnsi="Arial" w:cs="Arial"/>
+          <w:color w:val="23282C"/>
+          <w:szCs w:val="24"/>
+          <w:lang w:eastAsia="pt-BR"/>
+        </w:rPr>
+      </w:pPr>
+      <w:r>
+        <w:rPr>
+          <w:rFonts w:ascii="Arial" w:eastAsia="Times New Roman" w:hAnsi="Arial" w:cs="Arial"/>
+          <w:color w:val="23282C"/>
+          <w:szCs w:val="24"/>
+          <w:lang w:eastAsia="pt-BR"/>
+        </w:rPr>
+        <w:t xml:space="preserve">O </w:t>
+      </w:r>
+      <w:proofErr w:type="spellStart"/>
+      <w:r>
+        <w:rPr>
+          <w:rFonts w:ascii="Arial" w:eastAsia="Times New Roman" w:hAnsi="Arial" w:cs="Arial"/>
+          <w:color w:val="23282C"/>
+          <w:szCs w:val="24"/>
+          <w:lang w:eastAsia="pt-BR"/>
+        </w:rPr>
+        <w:t>href</w:t>
+      </w:r>
+      <w:proofErr w:type="spellEnd"/>
+      <w:r>
+        <w:rPr>
+          <w:rFonts w:ascii="Arial" w:eastAsia="Times New Roman" w:hAnsi="Arial" w:cs="Arial"/>
+          <w:color w:val="23282C"/>
+          <w:szCs w:val="24"/>
+          <w:lang w:eastAsia="pt-BR"/>
+        </w:rPr>
+        <w:t xml:space="preserve"> representa o </w:t>
+      </w:r>
+      <w:r>
+        <w:rPr>
+          <w:rFonts w:ascii="Arial" w:eastAsia="Times New Roman" w:hAnsi="Arial" w:cs="Arial"/>
+          <w:i/>
+          <w:iCs/>
+          <w:color w:val="23282C"/>
+          <w:szCs w:val="24"/>
+          <w:lang w:eastAsia="pt-BR"/>
+        </w:rPr>
+        <w:t>hyperlink</w:t>
+      </w:r>
+      <w:r>
+        <w:rPr>
+          <w:rFonts w:ascii="Arial" w:eastAsia="Times New Roman" w:hAnsi="Arial" w:cs="Arial"/>
+          <w:color w:val="23282C"/>
+          <w:szCs w:val="24"/>
+          <w:lang w:eastAsia="pt-BR"/>
+        </w:rPr>
+        <w:t xml:space="preserve"> para onde sua âncora aponta, pode ser uma página do seu ou de outro site, um e-mail e até mesmo um telefone, os dois últimos precisam dos prefixos mailto: e </w:t>
+      </w:r>
+      <w:proofErr w:type="spellStart"/>
+      <w:r>
+        <w:rPr>
+          <w:rFonts w:ascii="Arial" w:eastAsia="Times New Roman" w:hAnsi="Arial" w:cs="Arial"/>
+          <w:color w:val="23282C"/>
+          <w:szCs w:val="24"/>
+          <w:lang w:eastAsia="pt-BR"/>
+        </w:rPr>
+        <w:t>tel</w:t>
+      </w:r>
+      <w:proofErr w:type="spellEnd"/>
+      <w:r>
+        <w:rPr>
+          <w:rFonts w:ascii="Arial" w:eastAsia="Times New Roman" w:hAnsi="Arial" w:cs="Arial"/>
+          <w:color w:val="23282C"/>
+          <w:szCs w:val="24"/>
+          <w:lang w:eastAsia="pt-BR"/>
+        </w:rPr>
+        <w:t>:, respectivamente.</w:t>
+      </w:r>
+    </w:p>
+    <w:p>
+      <w:pPr>
+        <w:shd w:val="clear" w:color="auto" w:fill="FFFFFF"/>
+        <w:spacing w:before="100" w:beforeAutospacing="1" w:after="100" w:afterAutospacing="1" w:line="240" w:lineRule="auto"/>
+        <w:rPr>
+          <w:rFonts w:ascii="Arial" w:eastAsia="Times New Roman" w:hAnsi="Arial" w:cs="Arial"/>
+          <w:color w:val="23282C"/>
+          <w:szCs w:val="24"/>
+          <w:lang w:eastAsia="pt-BR"/>
+        </w:rPr>
+      </w:pPr>
+      <w:r>
+        <w:rPr>
+          <w:rFonts w:ascii="Arial" w:eastAsia="Times New Roman" w:hAnsi="Arial" w:cs="Arial"/>
+          <w:color w:val="23282C"/>
+          <w:szCs w:val="24"/>
+          <w:lang w:eastAsia="pt-BR"/>
+        </w:rPr>
+        <w:t>O target neste momento vai servir para nos ajudar a abrir nossos links em outra aba do navegador usando o valor _</w:t>
+      </w:r>
+      <w:proofErr w:type="spellStart"/>
+      <w:r>
+        <w:rPr>
+          <w:rFonts w:ascii="Arial" w:eastAsia="Times New Roman" w:hAnsi="Arial" w:cs="Arial"/>
+          <w:color w:val="23282C"/>
+          <w:szCs w:val="24"/>
+          <w:lang w:eastAsia="pt-BR"/>
+        </w:rPr>
+        <w:t>blank</w:t>
+      </w:r>
+      <w:proofErr w:type="spellEnd"/>
+      <w:r>
+        <w:rPr>
+          <w:rFonts w:ascii="Arial" w:eastAsia="Times New Roman" w:hAnsi="Arial" w:cs="Arial"/>
+          <w:color w:val="23282C"/>
+          <w:szCs w:val="24"/>
+          <w:lang w:eastAsia="pt-BR"/>
+        </w:rPr>
+        <w:t>.</w:t>
+      </w:r>
+    </w:p>
+    <w:p>
+      <w:pPr>
+        <w:pStyle w:val="Ttulo2"/>
+        <w:rPr>
+          <w:rFonts w:cs="Arial"/>
+          <w:sz w:val="24"/>
+          <w:szCs w:val="24"/>
+        </w:rPr>
+      </w:pPr>
+      <w:r>
+        <w:rPr>
+          <w:rFonts w:cs="Arial"/>
+          <w:sz w:val="24"/>
+          <w:szCs w:val="24"/>
+        </w:rPr>
+        <w:t>Imagens:</w:t>
+      </w:r>
+    </w:p>
+    <w:p>
+      <w:pPr>
+        <w:shd w:val="clear" w:color="auto" w:fill="FFFFFF"/>
+        <w:spacing w:before="100" w:beforeAutospacing="1" w:after="100" w:afterAutospacing="1" w:line="240" w:lineRule="auto"/>
+        <w:rPr>
+          <w:rFonts w:ascii="Arial" w:eastAsia="Times New Roman" w:hAnsi="Arial" w:cs="Arial"/>
+          <w:color w:val="23282C"/>
+          <w:szCs w:val="24"/>
+          <w:lang w:eastAsia="pt-BR"/>
+        </w:rPr>
+      </w:pPr>
+      <w:r>
+        <w:rPr>
+          <w:rFonts w:ascii="Arial" w:eastAsia="Times New Roman" w:hAnsi="Arial" w:cs="Arial"/>
+          <w:color w:val="23282C"/>
+          <w:szCs w:val="24"/>
+          <w:lang w:eastAsia="pt-BR"/>
+        </w:rPr>
+        <w:t>A web também é feita de imagens e para representá-las temos o elemento &lt;</w:t>
+      </w:r>
+      <w:proofErr w:type="spellStart"/>
+      <w:r>
+        <w:rPr>
+          <w:rFonts w:ascii="Arial" w:eastAsia="Times New Roman" w:hAnsi="Arial" w:cs="Arial"/>
+          <w:color w:val="23282C"/>
+          <w:szCs w:val="24"/>
+          <w:lang w:eastAsia="pt-BR"/>
+        </w:rPr>
+        <w:t>img</w:t>
+      </w:r>
+      <w:proofErr w:type="spellEnd"/>
+      <w:r>
+        <w:rPr>
+          <w:rFonts w:ascii="Arial" w:eastAsia="Times New Roman" w:hAnsi="Arial" w:cs="Arial"/>
+          <w:color w:val="23282C"/>
+          <w:szCs w:val="24"/>
+          <w:lang w:eastAsia="pt-BR"/>
+        </w:rPr>
+        <w:t xml:space="preserve">&gt;, ele é um daqueles elementos sem </w:t>
+      </w:r>
+      <w:proofErr w:type="spellStart"/>
+      <w:r>
+        <w:rPr>
+          <w:rFonts w:ascii="Arial" w:eastAsia="Times New Roman" w:hAnsi="Arial" w:cs="Arial"/>
+          <w:color w:val="23282C"/>
+          <w:szCs w:val="24"/>
+          <w:lang w:eastAsia="pt-BR"/>
+        </w:rPr>
+        <w:t>tag</w:t>
+      </w:r>
+      <w:proofErr w:type="spellEnd"/>
+      <w:r>
+        <w:rPr>
+          <w:rFonts w:ascii="Arial" w:eastAsia="Times New Roman" w:hAnsi="Arial" w:cs="Arial"/>
+          <w:color w:val="23282C"/>
+          <w:szCs w:val="24"/>
+          <w:lang w:eastAsia="pt-BR"/>
+        </w:rPr>
+        <w:t xml:space="preserve"> de fechamento.</w:t>
+      </w:r>
+    </w:p>
+    <w:p>
+      <w:pPr>
+        <w:shd w:val="clear" w:color="auto" w:fill="FFFFFF"/>
+        <w:spacing w:before="100" w:beforeAutospacing="1" w:after="100" w:afterAutospacing="1" w:line="240" w:lineRule="auto"/>
+        <w:rPr>
+          <w:rFonts w:ascii="Arial" w:eastAsia="Times New Roman" w:hAnsi="Arial" w:cs="Arial"/>
+          <w:color w:val="23282C"/>
+          <w:szCs w:val="24"/>
+          <w:lang w:eastAsia="pt-BR"/>
+        </w:rPr>
+      </w:pPr>
+      <w:r>
+        <w:rPr>
+          <w:rFonts w:ascii="Arial" w:eastAsia="Times New Roman" w:hAnsi="Arial" w:cs="Arial"/>
+          <w:color w:val="23282C"/>
+          <w:szCs w:val="24"/>
+          <w:lang w:eastAsia="pt-BR"/>
+        </w:rPr>
+        <w:t xml:space="preserve">O elemento </w:t>
+      </w:r>
+      <w:proofErr w:type="spellStart"/>
+      <w:r>
+        <w:rPr>
+          <w:rFonts w:ascii="Arial" w:eastAsia="Times New Roman" w:hAnsi="Arial" w:cs="Arial"/>
+          <w:color w:val="23282C"/>
+          <w:szCs w:val="24"/>
+          <w:lang w:eastAsia="pt-BR"/>
+        </w:rPr>
+        <w:t>img</w:t>
+      </w:r>
+      <w:proofErr w:type="spellEnd"/>
+      <w:r>
+        <w:rPr>
+          <w:rFonts w:ascii="Arial" w:eastAsia="Times New Roman" w:hAnsi="Arial" w:cs="Arial"/>
+          <w:color w:val="23282C"/>
+          <w:szCs w:val="24"/>
+          <w:lang w:eastAsia="pt-BR"/>
+        </w:rPr>
+        <w:t xml:space="preserve"> é bem simples, contendo apenas 2 atributos próprios, o </w:t>
+      </w:r>
+      <w:proofErr w:type="spellStart"/>
+      <w:r>
+        <w:rPr>
+          <w:rFonts w:ascii="Arial" w:eastAsia="Times New Roman" w:hAnsi="Arial" w:cs="Arial"/>
+          <w:color w:val="23282C"/>
+          <w:szCs w:val="24"/>
+          <w:lang w:eastAsia="pt-BR"/>
+        </w:rPr>
+        <w:t>src</w:t>
+      </w:r>
+      <w:proofErr w:type="spellEnd"/>
+      <w:r>
+        <w:rPr>
+          <w:rFonts w:ascii="Arial" w:eastAsia="Times New Roman" w:hAnsi="Arial" w:cs="Arial"/>
+          <w:color w:val="23282C"/>
+          <w:szCs w:val="24"/>
+          <w:lang w:eastAsia="pt-BR"/>
+        </w:rPr>
+        <w:t xml:space="preserve"> e o alt.</w:t>
+      </w:r>
+    </w:p>
+    <w:p>
+      <w:pPr>
+        <w:shd w:val="clear" w:color="auto" w:fill="FFFFFF"/>
+        <w:spacing w:before="100" w:beforeAutospacing="1" w:after="100" w:afterAutospacing="1" w:line="240" w:lineRule="auto"/>
+        <w:rPr>
+          <w:rFonts w:ascii="Arial" w:eastAsia="Times New Roman" w:hAnsi="Arial" w:cs="Arial"/>
+          <w:color w:val="23282C"/>
+          <w:szCs w:val="24"/>
+          <w:lang w:eastAsia="pt-BR"/>
+        </w:rPr>
+      </w:pPr>
+      <w:r>
+        <w:rPr>
+          <w:rFonts w:ascii="Arial" w:eastAsia="Times New Roman" w:hAnsi="Arial" w:cs="Arial"/>
+          <w:color w:val="23282C"/>
+          <w:szCs w:val="24"/>
+          <w:lang w:eastAsia="pt-BR"/>
+        </w:rPr>
+        <w:t xml:space="preserve">O </w:t>
+      </w:r>
+      <w:proofErr w:type="spellStart"/>
+      <w:r>
+        <w:rPr>
+          <w:rFonts w:ascii="Arial" w:eastAsia="Times New Roman" w:hAnsi="Arial" w:cs="Arial"/>
+          <w:color w:val="23282C"/>
+          <w:szCs w:val="24"/>
+          <w:lang w:eastAsia="pt-BR"/>
+        </w:rPr>
+        <w:t>src</w:t>
+      </w:r>
+      <w:proofErr w:type="spellEnd"/>
+      <w:r>
+        <w:rPr>
+          <w:rFonts w:ascii="Arial" w:eastAsia="Times New Roman" w:hAnsi="Arial" w:cs="Arial"/>
+          <w:color w:val="23282C"/>
+          <w:szCs w:val="24"/>
+          <w:lang w:eastAsia="pt-BR"/>
+        </w:rPr>
+        <w:t xml:space="preserve"> é obrigatório e guarda o caminho para a imagem que você quer mostrar na página.</w:t>
+      </w:r>
+    </w:p>
+    <w:p>
+      <w:pPr>
+        <w:shd w:val="clear" w:color="auto" w:fill="FFFFFF"/>
+        <w:spacing w:before="100" w:beforeAutospacing="1" w:after="100" w:afterAutospacing="1" w:line="240" w:lineRule="auto"/>
+        <w:rPr>
+          <w:rFonts w:ascii="Arial" w:eastAsia="Times New Roman" w:hAnsi="Arial" w:cs="Arial"/>
+          <w:color w:val="23282C"/>
+          <w:szCs w:val="24"/>
+          <w:lang w:eastAsia="pt-BR"/>
+        </w:rPr>
+      </w:pPr>
+      <w:r>
+        <w:rPr>
+          <w:rFonts w:ascii="Arial" w:eastAsia="Times New Roman" w:hAnsi="Arial" w:cs="Arial"/>
+          <w:color w:val="23282C"/>
+          <w:szCs w:val="24"/>
+          <w:lang w:eastAsia="pt-BR"/>
+        </w:rPr>
+        <w:t xml:space="preserve">O </w:t>
+      </w:r>
+      <w:proofErr w:type="spellStart"/>
+      <w:r>
+        <w:rPr>
+          <w:rFonts w:ascii="Arial" w:eastAsia="Times New Roman" w:hAnsi="Arial" w:cs="Arial"/>
+          <w:color w:val="23282C"/>
+          <w:szCs w:val="24"/>
+          <w:lang w:eastAsia="pt-BR"/>
+        </w:rPr>
+        <w:t>alt</w:t>
+      </w:r>
+      <w:proofErr w:type="spellEnd"/>
+      <w:r>
+        <w:rPr>
+          <w:rFonts w:ascii="Arial" w:eastAsia="Times New Roman" w:hAnsi="Arial" w:cs="Arial"/>
+          <w:color w:val="23282C"/>
+          <w:szCs w:val="24"/>
+          <w:lang w:eastAsia="pt-BR"/>
+        </w:rPr>
+        <w:t xml:space="preserve"> não é obrigatório mas é altamente recomendado por melhorar a acessibilidade, ele mostra a descrição da imagem caso ela não carregue e </w:t>
+      </w:r>
+      <w:r>
+        <w:rPr>
+          <w:rFonts w:ascii="Arial" w:eastAsia="Times New Roman" w:hAnsi="Arial" w:cs="Arial"/>
+          <w:color w:val="23282C"/>
+          <w:szCs w:val="24"/>
+          <w:lang w:eastAsia="pt-BR"/>
+        </w:rPr>
+        <w:lastRenderedPageBreak/>
+        <w:t>leitores de tela usam esse atributo para descrever a imagem para o usuário saber o que ela significa.</w:t>
+      </w:r>
+    </w:p>
+    <w:p>
+      <w:pPr>
+        <w:pStyle w:val="Ttulo2"/>
+        <w:rPr>
+          <w:rFonts w:cs="Arial"/>
+          <w:sz w:val="24"/>
+          <w:szCs w:val="24"/>
+        </w:rPr>
+      </w:pPr>
+      <w:r>
+        <w:rPr>
+          <w:rFonts w:cs="Arial"/>
+          <w:sz w:val="24"/>
+          <w:szCs w:val="24"/>
+        </w:rPr>
+        <w:t>Listas:</w:t>
+      </w:r>
+    </w:p>
+    <w:p>
+      <w:pPr>
+        <w:shd w:val="clear" w:color="auto" w:fill="FFFFFF"/>
+        <w:spacing w:before="100" w:beforeAutospacing="1" w:after="100" w:afterAutospacing="1" w:line="240" w:lineRule="auto"/>
+        <w:rPr>
+          <w:rFonts w:ascii="Arial" w:eastAsia="Times New Roman" w:hAnsi="Arial" w:cs="Arial"/>
+          <w:color w:val="23282C"/>
+          <w:szCs w:val="24"/>
+          <w:lang w:eastAsia="pt-BR"/>
+        </w:rPr>
+      </w:pPr>
+      <w:r>
+        <w:rPr>
+          <w:rFonts w:ascii="Arial" w:eastAsia="Times New Roman" w:hAnsi="Arial" w:cs="Arial"/>
+          <w:color w:val="23282C"/>
+          <w:szCs w:val="24"/>
+          <w:lang w:eastAsia="pt-BR"/>
+        </w:rPr>
+        <w:t xml:space="preserve">Os últimos elementos que veremos neste módulo são os relacionados a </w:t>
+      </w:r>
+      <w:proofErr w:type="spellStart"/>
+      <w:r>
+        <w:rPr>
+          <w:rFonts w:ascii="Arial" w:eastAsia="Times New Roman" w:hAnsi="Arial" w:cs="Arial"/>
+          <w:color w:val="23282C"/>
+          <w:szCs w:val="24"/>
+          <w:lang w:eastAsia="pt-BR"/>
+        </w:rPr>
+        <w:t>listas</w:t>
+      </w:r>
+      <w:proofErr w:type="spellEnd"/>
+      <w:r>
+        <w:rPr>
+          <w:rFonts w:ascii="Arial" w:eastAsia="Times New Roman" w:hAnsi="Arial" w:cs="Arial"/>
+          <w:color w:val="23282C"/>
+          <w:szCs w:val="24"/>
+          <w:lang w:eastAsia="pt-BR"/>
+        </w:rPr>
+        <w:t>: &lt;</w:t>
+      </w:r>
+      <w:proofErr w:type="spellStart"/>
+      <w:r>
+        <w:rPr>
+          <w:rFonts w:ascii="Arial" w:eastAsia="Times New Roman" w:hAnsi="Arial" w:cs="Arial"/>
+          <w:color w:val="23282C"/>
+          <w:szCs w:val="24"/>
+          <w:lang w:eastAsia="pt-BR"/>
+        </w:rPr>
+        <w:t>ul</w:t>
+      </w:r>
+      <w:proofErr w:type="spellEnd"/>
+      <w:r>
+        <w:rPr>
+          <w:rFonts w:ascii="Arial" w:eastAsia="Times New Roman" w:hAnsi="Arial" w:cs="Arial"/>
+          <w:color w:val="23282C"/>
+          <w:szCs w:val="24"/>
+          <w:lang w:eastAsia="pt-BR"/>
+        </w:rPr>
+        <w:t>&gt;, &lt;</w:t>
+      </w:r>
+      <w:proofErr w:type="spellStart"/>
+      <w:r>
+        <w:rPr>
+          <w:rFonts w:ascii="Arial" w:eastAsia="Times New Roman" w:hAnsi="Arial" w:cs="Arial"/>
+          <w:color w:val="23282C"/>
+          <w:szCs w:val="24"/>
+          <w:lang w:eastAsia="pt-BR"/>
+        </w:rPr>
+        <w:t>ol</w:t>
+      </w:r>
+      <w:proofErr w:type="spellEnd"/>
+      <w:r>
+        <w:rPr>
+          <w:rFonts w:ascii="Arial" w:eastAsia="Times New Roman" w:hAnsi="Arial" w:cs="Arial"/>
+          <w:color w:val="23282C"/>
+          <w:szCs w:val="24"/>
+          <w:lang w:eastAsia="pt-BR"/>
+        </w:rPr>
+        <w:t>&gt; e &lt;li&gt;.</w:t>
+      </w:r>
+    </w:p>
+    <w:p>
+      <w:pPr>
+        <w:shd w:val="clear" w:color="auto" w:fill="FFFFFF"/>
+        <w:spacing w:before="100" w:beforeAutospacing="1" w:after="100" w:afterAutospacing="1" w:line="240" w:lineRule="auto"/>
+        <w:rPr>
+          <w:rFonts w:ascii="Arial" w:eastAsia="Times New Roman" w:hAnsi="Arial" w:cs="Arial"/>
+          <w:color w:val="23282C"/>
+          <w:szCs w:val="24"/>
+          <w:lang w:eastAsia="pt-BR"/>
+        </w:rPr>
+      </w:pPr>
+      <w:r>
+        <w:rPr>
+          <w:rFonts w:ascii="Arial" w:eastAsia="Times New Roman" w:hAnsi="Arial" w:cs="Arial"/>
+          <w:color w:val="23282C"/>
+          <w:szCs w:val="24"/>
+          <w:lang w:eastAsia="pt-BR"/>
+        </w:rPr>
+        <w:t>Listas servem para agrupar uma coleção de itens, como uma lista de ingredientes ou, como será no nosso caso, uma lista com contatos.</w:t>
+      </w:r>
+    </w:p>
+    <w:p>
+      <w:pPr>
+        <w:shd w:val="clear" w:color="auto" w:fill="FFFFFF"/>
+        <w:spacing w:before="100" w:beforeAutospacing="1" w:after="100" w:afterAutospacing="1" w:line="240" w:lineRule="auto"/>
+        <w:rPr>
+          <w:rFonts w:ascii="Arial" w:eastAsia="Times New Roman" w:hAnsi="Arial" w:cs="Arial"/>
+          <w:color w:val="23282C"/>
+          <w:szCs w:val="24"/>
+          <w:lang w:eastAsia="pt-BR"/>
+        </w:rPr>
+      </w:pPr>
+      <w:r>
+        <w:rPr>
+          <w:rFonts w:ascii="Arial" w:eastAsia="Times New Roman" w:hAnsi="Arial" w:cs="Arial"/>
+          <w:color w:val="23282C"/>
+          <w:szCs w:val="24"/>
+          <w:lang w:eastAsia="pt-BR"/>
+        </w:rPr>
+        <w:t xml:space="preserve">O elemento </w:t>
+      </w:r>
+      <w:proofErr w:type="spellStart"/>
+      <w:r>
+        <w:rPr>
+          <w:rFonts w:ascii="Arial" w:eastAsia="Times New Roman" w:hAnsi="Arial" w:cs="Arial"/>
+          <w:color w:val="23282C"/>
+          <w:szCs w:val="24"/>
+          <w:lang w:eastAsia="pt-BR"/>
+        </w:rPr>
+        <w:t>ul</w:t>
+      </w:r>
+      <w:proofErr w:type="spellEnd"/>
+      <w:r>
+        <w:rPr>
+          <w:rFonts w:ascii="Arial" w:eastAsia="Times New Roman" w:hAnsi="Arial" w:cs="Arial"/>
+          <w:color w:val="23282C"/>
+          <w:szCs w:val="24"/>
+          <w:lang w:eastAsia="pt-BR"/>
+        </w:rPr>
+        <w:t xml:space="preserve"> cria uma lista não ordenada, onde a ordem dos elementos não é importante, e é representada com pontos, círculos ou quadrados.</w:t>
+      </w:r>
+    </w:p>
+    <w:p>
+      <w:pPr>
+        <w:shd w:val="clear" w:color="auto" w:fill="FFFFFF"/>
+        <w:spacing w:before="100" w:beforeAutospacing="1" w:after="100" w:afterAutospacing="1" w:line="240" w:lineRule="auto"/>
+        <w:rPr>
+          <w:rFonts w:ascii="Arial" w:eastAsia="Times New Roman" w:hAnsi="Arial" w:cs="Arial"/>
+          <w:color w:val="23282C"/>
+          <w:szCs w:val="24"/>
+          <w:lang w:eastAsia="pt-BR"/>
+        </w:rPr>
+      </w:pPr>
+      <w:r>
+        <w:rPr>
+          <w:rFonts w:ascii="Arial" w:eastAsia="Times New Roman" w:hAnsi="Arial" w:cs="Arial"/>
+          <w:color w:val="23282C"/>
+          <w:szCs w:val="24"/>
+          <w:lang w:eastAsia="pt-BR"/>
+        </w:rPr>
+        <w:t>O &lt;</w:t>
+      </w:r>
+      <w:proofErr w:type="spellStart"/>
+      <w:r>
+        <w:rPr>
+          <w:rFonts w:ascii="Arial" w:eastAsia="Times New Roman" w:hAnsi="Arial" w:cs="Arial"/>
+          <w:color w:val="23282C"/>
+          <w:szCs w:val="24"/>
+          <w:lang w:eastAsia="pt-BR"/>
+        </w:rPr>
+        <w:t>ol</w:t>
+      </w:r>
+      <w:proofErr w:type="spellEnd"/>
+      <w:r>
+        <w:rPr>
+          <w:rFonts w:ascii="Arial" w:eastAsia="Times New Roman" w:hAnsi="Arial" w:cs="Arial"/>
+          <w:color w:val="23282C"/>
+          <w:szCs w:val="24"/>
+          <w:lang w:eastAsia="pt-BR"/>
+        </w:rPr>
+        <w:t>&gt; serve para criar lista ordenadas, nessas a ordem importa, portanto elas são representadas com números, algarismos romanos ou letras.</w:t>
+      </w:r>
+    </w:p>
+    <w:p>
+      <w:pPr>
+        <w:shd w:val="clear" w:color="auto" w:fill="FFFFFF"/>
+        <w:spacing w:before="100" w:beforeAutospacing="1" w:after="100" w:afterAutospacing="1" w:line="240" w:lineRule="auto"/>
+        <w:rPr>
+          <w:rFonts w:ascii="Arial" w:eastAsia="Times New Roman" w:hAnsi="Arial" w:cs="Arial"/>
+          <w:color w:val="23282C"/>
+          <w:szCs w:val="24"/>
+          <w:lang w:eastAsia="pt-BR"/>
+        </w:rPr>
+      </w:pPr>
+      <w:r>
+        <w:rPr>
+          <w:rFonts w:ascii="Arial" w:eastAsia="Times New Roman" w:hAnsi="Arial" w:cs="Arial"/>
+          <w:color w:val="23282C"/>
+          <w:szCs w:val="24"/>
+          <w:lang w:eastAsia="pt-BR"/>
+        </w:rPr>
+        <w:t xml:space="preserve">E o elemento li é um item dentro de uma dessas listas. Um &lt;li&gt; pode conter vários tipos de </w:t>
+      </w:r>
+      <w:proofErr w:type="spellStart"/>
+      <w:r>
+        <w:rPr>
+          <w:rFonts w:ascii="Arial" w:eastAsia="Times New Roman" w:hAnsi="Arial" w:cs="Arial"/>
+          <w:color w:val="23282C"/>
+          <w:szCs w:val="24"/>
+          <w:lang w:eastAsia="pt-BR"/>
+        </w:rPr>
+        <w:t>conteúdos</w:t>
+      </w:r>
+      <w:proofErr w:type="spellEnd"/>
+      <w:r>
+        <w:rPr>
+          <w:rFonts w:ascii="Arial" w:eastAsia="Times New Roman" w:hAnsi="Arial" w:cs="Arial"/>
+          <w:color w:val="23282C"/>
+          <w:szCs w:val="24"/>
+          <w:lang w:eastAsia="pt-BR"/>
+        </w:rPr>
+        <w:t>, como parágrafos, imagens e até outras listas.</w:t>
+      </w:r>
+    </w:p>
+    <w:p>
+      <w:pPr>
+        <w:shd w:val="clear" w:color="auto" w:fill="FFFFFF"/>
+        <w:spacing w:before="100" w:beforeAutospacing="1" w:after="100" w:afterAutospacing="1" w:line="240" w:lineRule="auto"/>
+        <w:rPr>
+          <w:rFonts w:ascii="Arial" w:eastAsia="Times New Roman" w:hAnsi="Arial" w:cs="Arial"/>
+          <w:color w:val="23282C"/>
+          <w:szCs w:val="24"/>
+          <w:lang w:eastAsia="pt-BR"/>
+        </w:rPr>
+      </w:pPr>
+    </w:p>
+    <w:p>
+      <w:pPr>
+        <w:pStyle w:val="Ttulo2"/>
+        <w:rPr>
+          <w:rFonts w:eastAsia="Times New Roman"/>
+          <w:lang w:eastAsia="pt-BR"/>
+        </w:rPr>
+      </w:pPr>
+      <w:r>
+        <w:rPr>
+          <w:rFonts w:eastAsia="Times New Roman"/>
+          <w:lang w:eastAsia="pt-BR"/>
+        </w:rPr>
+        <w:t xml:space="preserve">Comandos úteis no </w:t>
+      </w:r>
+      <w:proofErr w:type="spellStart"/>
+      <w:r>
+        <w:rPr>
+          <w:rFonts w:eastAsia="Times New Roman"/>
+          <w:lang w:eastAsia="pt-BR"/>
+        </w:rPr>
+        <w:t>VScode</w:t>
+      </w:r>
+      <w:proofErr w:type="spellEnd"/>
+      <w:r>
+        <w:rPr>
+          <w:rFonts w:eastAsia="Times New Roman"/>
+          <w:lang w:eastAsia="pt-BR"/>
+        </w:rPr>
+        <w:t>:</w:t>
+      </w:r>
+    </w:p>
+    <w:p>
+      <w:pPr>
+        <w:rPr>
+          <w:lang w:eastAsia="pt-BR"/>
+        </w:rPr>
+      </w:pPr>
+      <w:r>
+        <w:rPr>
+          <w:lang w:eastAsia="pt-BR"/>
+        </w:rPr>
+        <w:t xml:space="preserve">Ao criar um arquivo, podemos escrever na tela “!” ou “html:5” e a estrutura </w:t>
+      </w:r>
+      <w:proofErr w:type="spellStart"/>
+      <w:r>
+        <w:rPr>
+          <w:lang w:eastAsia="pt-BR"/>
+        </w:rPr>
+        <w:t>html</w:t>
+      </w:r>
+      <w:proofErr w:type="spellEnd"/>
+      <w:r>
+        <w:rPr>
+          <w:lang w:eastAsia="pt-BR"/>
+        </w:rPr>
+        <w:t xml:space="preserve"> básica será escrita automaticamente.</w:t>
+      </w:r>
+    </w:p>
+    <w:p>
+      <w:pPr>
+        <w:rPr>
+          <w:lang w:eastAsia="pt-BR"/>
+        </w:rPr>
+      </w:pPr>
+      <w:r>
+        <w:rPr>
+          <w:lang w:eastAsia="pt-BR"/>
+        </w:rPr>
+        <w:t xml:space="preserve">Em listas, se eu quiser criar mais de uma eu escrevo </w:t>
+      </w:r>
+      <w:proofErr w:type="spellStart"/>
+      <w:r>
+        <w:rPr>
+          <w:lang w:eastAsia="pt-BR"/>
+        </w:rPr>
+        <w:t>ul</w:t>
+      </w:r>
+      <w:proofErr w:type="spellEnd"/>
+      <w:r>
+        <w:rPr>
+          <w:lang w:eastAsia="pt-BR"/>
+        </w:rPr>
+        <w:t>&gt;li*”n</w:t>
+      </w:r>
+      <w:r>
+        <w:rPr>
+          <w:lang w:eastAsia="pt-BR"/>
+        </w:rPr>
+        <w:t>º</w:t>
+      </w:r>
+      <w:r>
+        <w:rPr>
+          <w:lang w:eastAsia="pt-BR"/>
+        </w:rPr>
+        <w:t>”</w:t>
+      </w:r>
+    </w:p>
+    <w:p>
+      <w:pPr>
+        <w:rPr>
+          <w:lang w:eastAsia="pt-BR"/>
+        </w:rPr>
+      </w:pPr>
+      <w:r>
+        <w:rPr>
+          <w:lang w:eastAsia="pt-BR"/>
+        </w:rPr>
+        <w:t xml:space="preserve">Extensão </w:t>
+      </w:r>
+      <w:proofErr w:type="spellStart"/>
+      <w:r>
+        <w:rPr>
+          <w:lang w:eastAsia="pt-BR"/>
+        </w:rPr>
+        <w:t>omni</w:t>
+      </w:r>
+      <w:proofErr w:type="spellEnd"/>
+      <w:r>
+        <w:rPr>
+          <w:lang w:eastAsia="pt-BR"/>
+        </w:rPr>
+        <w:t xml:space="preserve"> </w:t>
+      </w:r>
+      <w:proofErr w:type="spellStart"/>
+      <w:r>
+        <w:rPr>
+          <w:lang w:eastAsia="pt-BR"/>
+        </w:rPr>
+        <w:t>theme</w:t>
+      </w:r>
+      <w:proofErr w:type="spellEnd"/>
+      <w:r>
+        <w:rPr>
+          <w:lang w:eastAsia="pt-BR"/>
+        </w:rPr>
+        <w:t xml:space="preserve"> para melhorar o visual do editor</w:t>
+      </w:r>
+    </w:p>
+    <w:p>
+      <w:pPr>
+        <w:rPr>
+          <w:lang w:eastAsia="pt-BR"/>
+        </w:rPr>
+      </w:pPr>
+      <w:proofErr w:type="spellStart"/>
+      <w:r>
+        <w:rPr>
+          <w:lang w:eastAsia="pt-BR"/>
+        </w:rPr>
+        <w:t>Ctl</w:t>
+      </w:r>
+      <w:proofErr w:type="spellEnd"/>
+      <w:r>
+        <w:rPr>
+          <w:lang w:eastAsia="pt-BR"/>
+        </w:rPr>
+        <w:t xml:space="preserve"> + ou – para controlar o zoom</w:t>
+      </w:r>
+    </w:p>
+    <w:p>
+      <w:pPr>
+        <w:rPr>
+          <w:lang w:eastAsia="pt-BR"/>
+        </w:rPr>
+      </w:pPr>
+      <w:r>
+        <w:rPr>
+          <w:lang w:eastAsia="pt-BR"/>
+        </w:rPr>
+        <w:t xml:space="preserve">Extensão </w:t>
+      </w:r>
+      <w:proofErr w:type="spellStart"/>
+      <w:r>
+        <w:rPr>
+          <w:lang w:eastAsia="pt-BR"/>
+        </w:rPr>
+        <w:t>live</w:t>
+      </w:r>
+      <w:proofErr w:type="spellEnd"/>
+      <w:r>
+        <w:rPr>
+          <w:lang w:eastAsia="pt-BR"/>
+        </w:rPr>
+        <w:t xml:space="preserve"> server para atualizar automaticamente o site que você </w:t>
+      </w:r>
+      <w:r>
+        <w:rPr>
+          <w:lang w:eastAsia="pt-BR"/>
+        </w:rPr>
+        <w:t>está</w:t>
+      </w:r>
+      <w:r>
+        <w:rPr>
+          <w:lang w:eastAsia="pt-BR"/>
+        </w:rPr>
+        <w:t xml:space="preserve"> criando</w:t>
+      </w:r>
+    </w:p>
+    <w:p>
+      <w:pPr>
+        <w:pStyle w:val="Ttulo1"/>
+        <w:rPr>
+          <w:lang w:eastAsia="pt-BR"/>
+        </w:rPr>
+      </w:pPr>
+      <w:r>
+        <w:rPr>
+          <w:lang w:eastAsia="pt-BR"/>
+        </w:rPr>
+        <w:t>CSS</w:t>
+      </w:r>
+    </w:p>
+    <w:p>
+      <w:pPr>
+        <w:rPr>
+          <w:lang w:eastAsia="pt-BR"/>
+        </w:rPr>
+      </w:pPr>
+      <w:r>
+        <w:rPr>
+          <w:lang w:eastAsia="pt-BR"/>
+        </w:rPr>
+        <w:t>CSS é uma linguagem de estilo cuja finalidade é a de formatar páginas.</w:t>
+      </w:r>
+    </w:p>
+    <w:p>
+      <w:pPr>
+        <w:rPr>
+          <w:lang w:eastAsia="pt-BR"/>
+        </w:rPr>
+      </w:pPr>
+      <w:r>
+        <w:rPr>
+          <w:lang w:eastAsia="pt-BR"/>
+        </w:rPr>
+        <w:t xml:space="preserve">Uma regra de </w:t>
+      </w:r>
+      <w:proofErr w:type="spellStart"/>
+      <w:r>
+        <w:rPr>
+          <w:lang w:eastAsia="pt-BR"/>
+        </w:rPr>
+        <w:t>css</w:t>
+      </w:r>
+      <w:proofErr w:type="spellEnd"/>
+      <w:r>
+        <w:rPr>
+          <w:lang w:eastAsia="pt-BR"/>
+        </w:rPr>
+        <w:t xml:space="preserve"> é constituída por um grupo de seletores </w:t>
+      </w:r>
+    </w:p>
+    <w:p>
+      <w:pPr>
+        <w:shd w:val="clear" w:color="auto" w:fill="FFFFFF"/>
+        <w:spacing w:before="100" w:beforeAutospacing="1" w:after="100" w:afterAutospacing="1" w:line="240" w:lineRule="auto"/>
+        <w:jc w:val="left"/>
+        <w:rPr>
+          <w:rFonts w:ascii="Arial" w:eastAsia="Times New Roman" w:hAnsi="Arial" w:cs="Arial"/>
+          <w:color w:val="23282C"/>
+          <w:sz w:val="21"/>
+          <w:szCs w:val="21"/>
+          <w:lang w:eastAsia="pt-BR"/>
+        </w:rPr>
+      </w:pPr>
+      <w:r>
+        <w:rPr>
+          <w:rFonts w:ascii="Arial" w:eastAsia="Times New Roman" w:hAnsi="Arial" w:cs="Arial"/>
+          <w:noProof/>
+          <w:color w:val="23282C"/>
+          <w:sz w:val="21"/>
+          <w:szCs w:val="21"/>
+          <w:lang w:eastAsia="pt-BR"/>
+        </w:rPr>
         <w:drawing>
-          <wp:inline distT="0" distB="0" distL="0" distR="0" wp14:anchorId="706C7BAB" wp14:editId="4E7AC5BA">
-            <wp:extent cx="3283373" cy="1750749"/>
-            <wp:effectExtent l="0" t="0" r="0" b="1905"/>
-            <wp:docPr id="3" name="Imagem 3" descr="Interface gráfica do usuário, Texto, Aplicativo&#10;&#10;Descrição gerada automaticamente"/>
+          <wp:inline distT="0" distB="0" distL="0" distR="0" wp14:anchorId="1AF150AC" wp14:editId="6373E2DD">
+            <wp:extent cx="2445460" cy="1889428"/>
+            <wp:effectExtent l="0" t="0" r="0" b="0"/>
+            <wp:docPr id="5" name="Imagem 5" descr="Texto&#10;&#10;Descrição gerada automaticamente com confiança baixa"/>
             <wp:cNvGraphicFramePr>
               <a:graphicFrameLocks xmlns:a="http://schemas.openxmlformats.org/drawingml/2006/main" noChangeAspect="1"/>
             </wp:cNvGraphicFramePr>
@@ -1188,7 +2350,7 @@
               <a:graphicData uri="http://schemas.openxmlformats.org/drawingml/2006/picture">
                 <pic:pic xmlns:pic="http://schemas.openxmlformats.org/drawingml/2006/picture">
                   <pic:nvPicPr>
-                    <pic:cNvPr id="3" name="Imagem 3" descr="Interface gráfica do usuário, Texto, Aplicativo&#10;&#10;Descrição gerada automaticamente"/>
+                    <pic:cNvPr id="5" name="Imagem 5" descr="Texto&#10;&#10;Descrição gerada automaticamente com confiança baixa"/>
                     <pic:cNvPicPr/>
                   </pic:nvPicPr>
                   <pic:blipFill>
@@ -1200,7 +2362,7 @@
                   <pic:spPr>
                     <a:xfrm>
                       <a:off x="0" y="0"/>
-                      <a:ext cx="3305876" cy="1762748"/>
+                      <a:ext cx="2449815" cy="1892793"/>
                     </a:xfrm>
                     <a:prstGeom prst="rect">
                       <a:avLst/>
@@ -1213,7 +2375,794 @@
         </w:drawing>
       </w:r>
     </w:p>
-    <w:p/>
+    <w:p>
+      <w:pPr>
+        <w:shd w:val="clear" w:color="auto" w:fill="FFFFFF"/>
+        <w:spacing w:before="100" w:beforeAutospacing="1" w:after="100" w:afterAutospacing="1" w:line="240" w:lineRule="auto"/>
+        <w:jc w:val="left"/>
+        <w:rPr>
+          <w:rFonts w:ascii="Arial" w:eastAsia="Times New Roman" w:hAnsi="Arial" w:cs="Arial"/>
+          <w:color w:val="23282C"/>
+          <w:sz w:val="21"/>
+          <w:szCs w:val="21"/>
+          <w:lang w:eastAsia="pt-BR"/>
+        </w:rPr>
+      </w:pPr>
+      <w:r>
+        <w:rPr>
+          <w:rFonts w:ascii="Arial" w:eastAsia="Times New Roman" w:hAnsi="Arial" w:cs="Arial"/>
+          <w:color w:val="23282C"/>
+          <w:sz w:val="21"/>
+          <w:szCs w:val="21"/>
+          <w:lang w:eastAsia="pt-BR"/>
+        </w:rPr>
+        <w:lastRenderedPageBreak/>
+        <w:t>Delimitado por</w:t>
+      </w:r>
+      <w:r>
+        <w:rPr>
+          <w:rFonts w:ascii="Arial" w:eastAsia="Times New Roman" w:hAnsi="Arial" w:cs="Arial"/>
+          <w:color w:val="23282C"/>
+          <w:sz w:val="21"/>
+          <w:szCs w:val="21"/>
+          <w:lang w:eastAsia="pt-BR"/>
+        </w:rPr>
+        <w:t xml:space="preserve"> </w:t>
+      </w:r>
+      <w:r>
+        <w:rPr>
+          <w:rFonts w:ascii="Arial" w:eastAsia="Times New Roman" w:hAnsi="Arial" w:cs="Arial"/>
+          <w:color w:val="23282C"/>
+          <w:sz w:val="21"/>
+          <w:szCs w:val="21"/>
+          <w:lang w:eastAsia="pt-BR"/>
+        </w:rPr>
+        <w:t>um par de chaves temos a Declaração = propriedade e valor</w:t>
+      </w:r>
+    </w:p>
+    <w:p>
+      <w:pPr>
+        <w:shd w:val="clear" w:color="auto" w:fill="FFFFFF"/>
+        <w:spacing w:before="100" w:beforeAutospacing="1" w:after="100" w:afterAutospacing="1" w:line="240" w:lineRule="auto"/>
+        <w:jc w:val="left"/>
+        <w:rPr>
+          <w:rFonts w:ascii="Arial" w:eastAsia="Times New Roman" w:hAnsi="Arial" w:cs="Arial"/>
+          <w:color w:val="23282C"/>
+          <w:sz w:val="21"/>
+          <w:szCs w:val="21"/>
+          <w:lang w:eastAsia="pt-BR"/>
+        </w:rPr>
+      </w:pPr>
+      <w:r>
+        <w:rPr>
+          <w:rFonts w:ascii="Arial" w:eastAsia="Times New Roman" w:hAnsi="Arial" w:cs="Arial"/>
+          <w:color w:val="23282C"/>
+          <w:sz w:val="21"/>
+          <w:szCs w:val="21"/>
+          <w:lang w:eastAsia="pt-BR"/>
+        </w:rPr>
+        <w:t>Id é precedido por um ponto</w:t>
+      </w:r>
+      <w:r>
+        <w:rPr>
+          <w:rFonts w:ascii="Arial" w:eastAsia="Times New Roman" w:hAnsi="Arial" w:cs="Arial"/>
+          <w:color w:val="23282C"/>
+          <w:sz w:val="21"/>
+          <w:szCs w:val="21"/>
+          <w:lang w:eastAsia="pt-BR"/>
+        </w:rPr>
+        <w:t xml:space="preserve"> no </w:t>
+      </w:r>
+      <w:proofErr w:type="spellStart"/>
+      <w:r>
+        <w:rPr>
+          <w:rFonts w:ascii="Arial" w:eastAsia="Times New Roman" w:hAnsi="Arial" w:cs="Arial"/>
+          <w:color w:val="23282C"/>
+          <w:sz w:val="21"/>
+          <w:szCs w:val="21"/>
+          <w:lang w:eastAsia="pt-BR"/>
+        </w:rPr>
+        <w:t>css</w:t>
+      </w:r>
+      <w:proofErr w:type="spellEnd"/>
+      <w:r>
+        <w:rPr>
+          <w:rFonts w:ascii="Arial" w:eastAsia="Times New Roman" w:hAnsi="Arial" w:cs="Arial"/>
+          <w:color w:val="23282C"/>
+          <w:sz w:val="21"/>
+          <w:szCs w:val="21"/>
+          <w:lang w:eastAsia="pt-BR"/>
+        </w:rPr>
+        <w:t xml:space="preserve"> já no </w:t>
+      </w:r>
+      <w:proofErr w:type="spellStart"/>
+      <w:r>
+        <w:rPr>
+          <w:rFonts w:ascii="Arial" w:eastAsia="Times New Roman" w:hAnsi="Arial" w:cs="Arial"/>
+          <w:color w:val="23282C"/>
+          <w:sz w:val="21"/>
+          <w:szCs w:val="21"/>
+          <w:lang w:eastAsia="pt-BR"/>
+        </w:rPr>
+        <w:t>html</w:t>
+      </w:r>
+      <w:proofErr w:type="spellEnd"/>
+      <w:r>
+        <w:rPr>
+          <w:rFonts w:ascii="Arial" w:eastAsia="Times New Roman" w:hAnsi="Arial" w:cs="Arial"/>
+          <w:color w:val="23282C"/>
+          <w:sz w:val="21"/>
+          <w:szCs w:val="21"/>
+          <w:lang w:eastAsia="pt-BR"/>
+        </w:rPr>
+        <w:t xml:space="preserve"> escreve id = “sua-chave” usando traço por padrão sem </w:t>
+      </w:r>
+      <w:r>
+        <w:rPr>
+          <w:rFonts w:ascii="Arial" w:eastAsia="Times New Roman" w:hAnsi="Arial" w:cs="Arial"/>
+          <w:color w:val="23282C"/>
+          <w:sz w:val="21"/>
+          <w:szCs w:val="21"/>
+          <w:lang w:eastAsia="pt-BR"/>
+        </w:rPr>
+        <w:t>cedilha</w:t>
+      </w:r>
+      <w:r>
+        <w:rPr>
+          <w:rFonts w:ascii="Arial" w:eastAsia="Times New Roman" w:hAnsi="Arial" w:cs="Arial"/>
+          <w:color w:val="23282C"/>
+          <w:sz w:val="21"/>
+          <w:szCs w:val="21"/>
+          <w:lang w:eastAsia="pt-BR"/>
+        </w:rPr>
+        <w:t xml:space="preserve"> ou acentos.</w:t>
+      </w:r>
+    </w:p>
+    <w:p>
+      <w:pPr>
+        <w:shd w:val="clear" w:color="auto" w:fill="FFFFFF"/>
+        <w:spacing w:before="100" w:beforeAutospacing="1" w:after="100" w:afterAutospacing="1" w:line="240" w:lineRule="auto"/>
+        <w:jc w:val="left"/>
+        <w:rPr>
+          <w:rFonts w:ascii="Arial" w:eastAsia="Times New Roman" w:hAnsi="Arial" w:cs="Arial"/>
+          <w:color w:val="23282C"/>
+          <w:sz w:val="21"/>
+          <w:szCs w:val="21"/>
+          <w:lang w:eastAsia="pt-BR"/>
+        </w:rPr>
+      </w:pPr>
+      <w:r>
+        <w:rPr>
+          <w:rFonts w:ascii="Arial" w:eastAsia="Times New Roman" w:hAnsi="Arial" w:cs="Arial"/>
+          <w:color w:val="23282C"/>
+          <w:sz w:val="21"/>
+          <w:szCs w:val="21"/>
+          <w:lang w:eastAsia="pt-BR"/>
+        </w:rPr>
+        <w:t>Classe é precedida por um #</w:t>
+      </w:r>
+      <w:r>
+        <w:rPr>
+          <w:rFonts w:ascii="Arial" w:eastAsia="Times New Roman" w:hAnsi="Arial" w:cs="Arial"/>
+          <w:color w:val="23282C"/>
+          <w:sz w:val="21"/>
+          <w:szCs w:val="21"/>
+          <w:lang w:eastAsia="pt-BR"/>
+        </w:rPr>
+        <w:t xml:space="preserve"> no </w:t>
+      </w:r>
+      <w:proofErr w:type="spellStart"/>
+      <w:r>
+        <w:rPr>
+          <w:rFonts w:ascii="Arial" w:eastAsia="Times New Roman" w:hAnsi="Arial" w:cs="Arial"/>
+          <w:color w:val="23282C"/>
+          <w:sz w:val="21"/>
+          <w:szCs w:val="21"/>
+          <w:lang w:eastAsia="pt-BR"/>
+        </w:rPr>
+        <w:t>css</w:t>
+      </w:r>
+      <w:proofErr w:type="spellEnd"/>
+      <w:r>
+        <w:rPr>
+          <w:rFonts w:ascii="Arial" w:eastAsia="Times New Roman" w:hAnsi="Arial" w:cs="Arial"/>
+          <w:color w:val="23282C"/>
+          <w:sz w:val="21"/>
+          <w:szCs w:val="21"/>
+          <w:lang w:eastAsia="pt-BR"/>
+        </w:rPr>
+        <w:t xml:space="preserve"> já no </w:t>
+      </w:r>
+      <w:proofErr w:type="spellStart"/>
+      <w:r>
+        <w:rPr>
+          <w:rFonts w:ascii="Arial" w:eastAsia="Times New Roman" w:hAnsi="Arial" w:cs="Arial"/>
+          <w:color w:val="23282C"/>
+          <w:sz w:val="21"/>
+          <w:szCs w:val="21"/>
+          <w:lang w:eastAsia="pt-BR"/>
+        </w:rPr>
+        <w:t>html</w:t>
+      </w:r>
+      <w:proofErr w:type="spellEnd"/>
+      <w:r>
+        <w:rPr>
+          <w:rFonts w:ascii="Arial" w:eastAsia="Times New Roman" w:hAnsi="Arial" w:cs="Arial"/>
+          <w:color w:val="23282C"/>
+          <w:sz w:val="21"/>
+          <w:szCs w:val="21"/>
+          <w:lang w:eastAsia="pt-BR"/>
+        </w:rPr>
+        <w:t xml:space="preserve"> escreve </w:t>
+      </w:r>
+      <w:proofErr w:type="spellStart"/>
+      <w:r>
+        <w:rPr>
+          <w:rFonts w:ascii="Arial" w:eastAsia="Times New Roman" w:hAnsi="Arial" w:cs="Arial"/>
+          <w:color w:val="23282C"/>
+          <w:sz w:val="21"/>
+          <w:szCs w:val="21"/>
+          <w:lang w:eastAsia="pt-BR"/>
+        </w:rPr>
+        <w:t>class</w:t>
+      </w:r>
+      <w:proofErr w:type="spellEnd"/>
+      <w:r>
+        <w:rPr>
+          <w:rFonts w:ascii="Arial" w:eastAsia="Times New Roman" w:hAnsi="Arial" w:cs="Arial"/>
+          <w:color w:val="23282C"/>
+          <w:sz w:val="21"/>
+          <w:szCs w:val="21"/>
+          <w:lang w:eastAsia="pt-BR"/>
+        </w:rPr>
+        <w:t xml:space="preserve"> = “sua-chave” usando traço por padrão sem </w:t>
+      </w:r>
+      <w:r>
+        <w:rPr>
+          <w:rFonts w:ascii="Arial" w:eastAsia="Times New Roman" w:hAnsi="Arial" w:cs="Arial"/>
+          <w:color w:val="23282C"/>
+          <w:sz w:val="21"/>
+          <w:szCs w:val="21"/>
+          <w:lang w:eastAsia="pt-BR"/>
+        </w:rPr>
+        <w:t>cedilha</w:t>
+      </w:r>
+      <w:r>
+        <w:rPr>
+          <w:rFonts w:ascii="Arial" w:eastAsia="Times New Roman" w:hAnsi="Arial" w:cs="Arial"/>
+          <w:color w:val="23282C"/>
+          <w:sz w:val="21"/>
+          <w:szCs w:val="21"/>
+          <w:lang w:eastAsia="pt-BR"/>
+        </w:rPr>
+        <w:t xml:space="preserve"> ou acentos</w:t>
+      </w:r>
+    </w:p>
+    <w:p>
+      <w:pPr>
+        <w:shd w:val="clear" w:color="auto" w:fill="FFFFFF"/>
+        <w:spacing w:before="100" w:beforeAutospacing="1" w:after="100" w:afterAutospacing="1" w:line="240" w:lineRule="auto"/>
+        <w:jc w:val="left"/>
+        <w:rPr>
+          <w:rFonts w:ascii="Arial" w:eastAsia="Times New Roman" w:hAnsi="Arial" w:cs="Arial"/>
+          <w:color w:val="23282C"/>
+          <w:sz w:val="21"/>
+          <w:szCs w:val="21"/>
+          <w:lang w:eastAsia="pt-BR"/>
+        </w:rPr>
+      </w:pPr>
+      <w:r>
+        <w:rPr>
+          <w:rFonts w:ascii="Arial" w:eastAsia="Times New Roman" w:hAnsi="Arial" w:cs="Arial"/>
+          <w:color w:val="23282C"/>
+          <w:sz w:val="21"/>
+          <w:szCs w:val="21"/>
+          <w:lang w:eastAsia="pt-BR"/>
+        </w:rPr>
+        <w:t>Id só é usado uma vez na página</w:t>
+      </w:r>
+    </w:p>
+    <w:p>
+      <w:pPr>
+        <w:shd w:val="clear" w:color="auto" w:fill="FFFFFF"/>
+        <w:spacing w:before="100" w:beforeAutospacing="1" w:after="100" w:afterAutospacing="1" w:line="240" w:lineRule="auto"/>
+        <w:jc w:val="left"/>
+        <w:rPr>
+          <w:rFonts w:ascii="Arial" w:eastAsia="Times New Roman" w:hAnsi="Arial" w:cs="Arial"/>
+          <w:color w:val="23282C"/>
+          <w:sz w:val="21"/>
+          <w:szCs w:val="21"/>
+          <w:lang w:eastAsia="pt-BR"/>
+        </w:rPr>
+      </w:pPr>
+      <w:r>
+        <w:rPr>
+          <w:rFonts w:ascii="Arial" w:eastAsia="Times New Roman" w:hAnsi="Arial" w:cs="Arial"/>
+          <w:noProof/>
+          <w:color w:val="23282C"/>
+          <w:sz w:val="21"/>
+          <w:szCs w:val="21"/>
+          <w:lang w:eastAsia="pt-BR"/>
+        </w:rPr>
+        <w:drawing>
+          <wp:inline distT="0" distB="0" distL="0" distR="0" wp14:anchorId="485945CE" wp14:editId="23D7DD15">
+            <wp:extent cx="3833192" cy="2545301"/>
+            <wp:effectExtent l="0" t="0" r="0" b="7620"/>
+            <wp:docPr id="6" name="Imagem 6" descr="Texto&#10;&#10;Descrição gerada automaticamente"/>
+            <wp:cNvGraphicFramePr>
+              <a:graphicFrameLocks xmlns:a="http://schemas.openxmlformats.org/drawingml/2006/main" noChangeAspect="1"/>
+            </wp:cNvGraphicFramePr>
+            <a:graphic xmlns:a="http://schemas.openxmlformats.org/drawingml/2006/main">
+              <a:graphicData uri="http://schemas.openxmlformats.org/drawingml/2006/picture">
+                <pic:pic xmlns:pic="http://schemas.openxmlformats.org/drawingml/2006/picture">
+                  <pic:nvPicPr>
+                    <pic:cNvPr id="6" name="Imagem 6" descr="Texto&#10;&#10;Descrição gerada automaticamente"/>
+                    <pic:cNvPicPr/>
+                  </pic:nvPicPr>
+                  <pic:blipFill>
+                    <a:blip r:embed="rId7"/>
+                    <a:stretch>
+                      <a:fillRect/>
+                    </a:stretch>
+                  </pic:blipFill>
+                  <pic:spPr>
+                    <a:xfrm>
+                      <a:off x="0" y="0"/>
+                      <a:ext cx="3833192" cy="2545301"/>
+                    </a:xfrm>
+                    <a:prstGeom prst="rect">
+                      <a:avLst/>
+                    </a:prstGeom>
+                  </pic:spPr>
+                </pic:pic>
+              </a:graphicData>
+            </a:graphic>
+          </wp:inline>
+        </w:drawing>
+      </w:r>
+    </w:p>
+    <w:p>
+      <w:pPr>
+        <w:rPr>
+          <w:lang w:eastAsia="pt-BR"/>
+        </w:rPr>
+      </w:pPr>
+      <w:r>
+        <w:rPr>
+          <w:noProof/>
+          <w:lang w:eastAsia="pt-BR"/>
+        </w:rPr>
+        <w:lastRenderedPageBreak/>
+        <w:drawing>
+          <wp:inline distT="0" distB="0" distL="0" distR="0" wp14:anchorId="354EDC7E" wp14:editId="2D6D9841">
+            <wp:extent cx="5082980" cy="4740051"/>
+            <wp:effectExtent l="0" t="0" r="3810" b="3810"/>
+            <wp:docPr id="7" name="Imagem 7" descr="Diagrama&#10;&#10;Descrição gerada automaticamente"/>
+            <wp:cNvGraphicFramePr>
+              <a:graphicFrameLocks xmlns:a="http://schemas.openxmlformats.org/drawingml/2006/main" noChangeAspect="1"/>
+            </wp:cNvGraphicFramePr>
+            <a:graphic xmlns:a="http://schemas.openxmlformats.org/drawingml/2006/main">
+              <a:graphicData uri="http://schemas.openxmlformats.org/drawingml/2006/picture">
+                <pic:pic xmlns:pic="http://schemas.openxmlformats.org/drawingml/2006/picture">
+                  <pic:nvPicPr>
+                    <pic:cNvPr id="7" name="Imagem 7" descr="Diagrama&#10;&#10;Descrição gerada automaticamente"/>
+                    <pic:cNvPicPr/>
+                  </pic:nvPicPr>
+                  <pic:blipFill>
+                    <a:blip r:embed="rId8"/>
+                    <a:stretch>
+                      <a:fillRect/>
+                    </a:stretch>
+                  </pic:blipFill>
+                  <pic:spPr>
+                    <a:xfrm>
+                      <a:off x="0" y="0"/>
+                      <a:ext cx="5082980" cy="4740051"/>
+                    </a:xfrm>
+                    <a:prstGeom prst="rect">
+                      <a:avLst/>
+                    </a:prstGeom>
+                  </pic:spPr>
+                </pic:pic>
+              </a:graphicData>
+            </a:graphic>
+          </wp:inline>
+        </w:drawing>
+      </w:r>
+    </w:p>
+    <w:p>
+      <w:pPr>
+        <w:rPr>
+          <w:lang w:eastAsia="pt-BR"/>
+        </w:rPr>
+      </w:pPr>
+      <w:r>
+        <w:rPr>
+          <w:lang w:eastAsia="pt-BR"/>
+        </w:rPr>
+        <w:t>Propriedades:</w:t>
+      </w:r>
+    </w:p>
+    <w:p>
+      <w:pPr>
+        <w:rPr>
+          <w:lang w:eastAsia="pt-BR"/>
+        </w:rPr>
+      </w:pPr>
+      <w:r>
+        <w:rPr>
+          <w:lang w:eastAsia="pt-BR"/>
+        </w:rPr>
+        <w:t>Background</w:t>
+      </w:r>
+      <w:r>
+        <w:rPr>
+          <w:lang w:eastAsia="pt-BR"/>
+        </w:rPr>
+        <w:t xml:space="preserve"> = cor de fundo</w:t>
+      </w:r>
+    </w:p>
+    <w:p>
+      <w:pPr>
+        <w:rPr>
+          <w:lang w:eastAsia="pt-BR"/>
+        </w:rPr>
+      </w:pPr>
+      <w:proofErr w:type="spellStart"/>
+      <w:r>
+        <w:rPr>
+          <w:lang w:eastAsia="pt-BR"/>
+        </w:rPr>
+        <w:t>Font-family</w:t>
+      </w:r>
+      <w:proofErr w:type="spellEnd"/>
+      <w:r>
+        <w:rPr>
+          <w:lang w:eastAsia="pt-BR"/>
+        </w:rPr>
+        <w:t xml:space="preserve"> = tipo de fonte da letra</w:t>
+      </w:r>
+    </w:p>
+    <w:p>
+      <w:pPr>
+        <w:rPr>
+          <w:lang w:eastAsia="pt-BR"/>
+        </w:rPr>
+      </w:pPr>
+      <w:r>
+        <w:rPr>
+          <w:lang w:eastAsia="pt-BR"/>
+        </w:rPr>
+        <w:t>Max-</w:t>
+      </w:r>
+      <w:proofErr w:type="spellStart"/>
+      <w:r>
+        <w:rPr>
+          <w:lang w:eastAsia="pt-BR"/>
+        </w:rPr>
+        <w:t>width</w:t>
+      </w:r>
+      <w:proofErr w:type="spellEnd"/>
+      <w:r>
+        <w:rPr>
+          <w:lang w:eastAsia="pt-BR"/>
+        </w:rPr>
+        <w:t xml:space="preserve"> = largura </w:t>
+      </w:r>
+      <w:proofErr w:type="spellStart"/>
+      <w:r>
+        <w:rPr>
+          <w:lang w:eastAsia="pt-BR"/>
+        </w:rPr>
+        <w:t>maxima</w:t>
+      </w:r>
+      <w:proofErr w:type="spellEnd"/>
+    </w:p>
+    <w:p>
+      <w:pPr>
+        <w:rPr>
+          <w:lang w:eastAsia="pt-BR"/>
+        </w:rPr>
+      </w:pPr>
+      <w:proofErr w:type="spellStart"/>
+      <w:r>
+        <w:rPr>
+          <w:lang w:eastAsia="pt-BR"/>
+        </w:rPr>
+        <w:t>Margin</w:t>
+      </w:r>
+      <w:proofErr w:type="spellEnd"/>
+      <w:r>
+        <w:rPr>
+          <w:lang w:eastAsia="pt-BR"/>
+        </w:rPr>
+        <w:t xml:space="preserve"> = tamanho da margem</w:t>
+      </w:r>
+    </w:p>
+    <w:p>
+      <w:pPr>
+        <w:rPr>
+          <w:lang w:eastAsia="pt-BR"/>
+        </w:rPr>
+      </w:pPr>
+      <w:proofErr w:type="spellStart"/>
+      <w:r>
+        <w:rPr>
+          <w:lang w:eastAsia="pt-BR"/>
+        </w:rPr>
+        <w:t>Border</w:t>
+      </w:r>
+      <w:proofErr w:type="spellEnd"/>
+      <w:r>
+        <w:rPr>
+          <w:lang w:eastAsia="pt-BR"/>
+        </w:rPr>
+        <w:t xml:space="preserve"> = tamanho tipo e cor da borda</w:t>
+      </w:r>
+    </w:p>
+    <w:p>
+      <w:pPr>
+        <w:rPr>
+          <w:lang w:eastAsia="pt-BR"/>
+        </w:rPr>
+      </w:pPr>
+      <w:proofErr w:type="spellStart"/>
+      <w:r>
+        <w:rPr>
+          <w:lang w:eastAsia="pt-BR"/>
+        </w:rPr>
+        <w:t>Border-radius</w:t>
+      </w:r>
+      <w:proofErr w:type="spellEnd"/>
+      <w:r>
+        <w:rPr>
+          <w:lang w:eastAsia="pt-BR"/>
+        </w:rPr>
+        <w:t xml:space="preserve"> = arredondando as bordas</w:t>
+      </w:r>
+    </w:p>
+    <w:p>
+      <w:pPr>
+        <w:rPr>
+          <w:lang w:eastAsia="pt-BR"/>
+        </w:rPr>
+      </w:pPr>
+      <w:r>
+        <w:rPr>
+          <w:lang w:eastAsia="pt-BR"/>
+        </w:rPr>
+        <w:t>Color</w:t>
+      </w:r>
+      <w:r>
+        <w:rPr>
+          <w:lang w:eastAsia="pt-BR"/>
+        </w:rPr>
+        <w:t xml:space="preserve"> = cor</w:t>
+      </w:r>
+    </w:p>
+    <w:p>
+      <w:pPr>
+        <w:rPr>
+          <w:lang w:eastAsia="pt-BR"/>
+        </w:rPr>
+      </w:pPr>
+      <w:proofErr w:type="spellStart"/>
+      <w:r>
+        <w:rPr>
+          <w:lang w:eastAsia="pt-BR"/>
+        </w:rPr>
+        <w:t>Font-size</w:t>
+      </w:r>
+      <w:proofErr w:type="spellEnd"/>
+      <w:r>
+        <w:rPr>
+          <w:lang w:eastAsia="pt-BR"/>
+        </w:rPr>
+        <w:t xml:space="preserve"> = tamanho da fonte</w:t>
+      </w:r>
+    </w:p>
+    <w:p>
+      <w:pPr>
+        <w:rPr>
+          <w:lang w:eastAsia="pt-BR"/>
+        </w:rPr>
+      </w:pPr>
+      <w:proofErr w:type="spellStart"/>
+      <w:r>
+        <w:rPr>
+          <w:lang w:eastAsia="pt-BR"/>
+        </w:rPr>
+        <w:t>Text-transform</w:t>
+      </w:r>
+      <w:proofErr w:type="spellEnd"/>
+      <w:r>
+        <w:rPr>
+          <w:lang w:eastAsia="pt-BR"/>
+        </w:rPr>
+        <w:t xml:space="preserve"> = maiúscula, minúscula, somente a primeira maiúscula...</w:t>
+      </w:r>
+    </w:p>
+    <w:p>
+      <w:pPr>
+        <w:rPr>
+          <w:lang w:eastAsia="pt-BR"/>
+        </w:rPr>
+      </w:pPr>
+      <w:proofErr w:type="spellStart"/>
+      <w:r>
+        <w:rPr>
+          <w:lang w:eastAsia="pt-BR"/>
+        </w:rPr>
+        <w:t>Text-decoration</w:t>
+      </w:r>
+      <w:proofErr w:type="spellEnd"/>
+      <w:r>
+        <w:rPr>
+          <w:lang w:eastAsia="pt-BR"/>
+        </w:rPr>
+        <w:t xml:space="preserve"> = riscar links com </w:t>
+      </w:r>
+      <w:proofErr w:type="spellStart"/>
+      <w:r>
+        <w:rPr>
+          <w:lang w:eastAsia="pt-BR"/>
+        </w:rPr>
+        <w:t>line-through</w:t>
+      </w:r>
+      <w:proofErr w:type="spellEnd"/>
+      <w:r>
+        <w:rPr>
+          <w:lang w:eastAsia="pt-BR"/>
+        </w:rPr>
+        <w:t xml:space="preserve">, colocar negrito com </w:t>
+      </w:r>
+      <w:proofErr w:type="spellStart"/>
+      <w:r>
+        <w:rPr>
+          <w:lang w:eastAsia="pt-BR"/>
+        </w:rPr>
+        <w:t>bold</w:t>
+      </w:r>
+      <w:proofErr w:type="spellEnd"/>
+    </w:p>
+    <w:p>
+      <w:pPr>
+        <w:rPr>
+          <w:lang w:eastAsia="pt-BR"/>
+        </w:rPr>
+      </w:pPr>
+      <w:proofErr w:type="spellStart"/>
+      <w:r>
+        <w:rPr>
+          <w:lang w:eastAsia="pt-BR"/>
+        </w:rPr>
+        <w:t>Font-style</w:t>
+      </w:r>
+      <w:proofErr w:type="spellEnd"/>
+      <w:r>
+        <w:rPr>
+          <w:lang w:eastAsia="pt-BR"/>
+        </w:rPr>
+        <w:t xml:space="preserve"> = </w:t>
+      </w:r>
+      <w:proofErr w:type="spellStart"/>
+      <w:r>
+        <w:rPr>
+          <w:lang w:eastAsia="pt-BR"/>
+        </w:rPr>
+        <w:t>italico</w:t>
+      </w:r>
+      <w:proofErr w:type="spellEnd"/>
+    </w:p>
+    <w:p>
+      <w:pPr>
+        <w:rPr>
+          <w:lang w:eastAsia="pt-BR"/>
+        </w:rPr>
+      </w:pPr>
+      <w:proofErr w:type="spellStart"/>
+      <w:r>
+        <w:rPr>
+          <w:lang w:eastAsia="pt-BR"/>
+        </w:rPr>
+        <w:t>Margin-bottom</w:t>
+      </w:r>
+      <w:proofErr w:type="spellEnd"/>
+    </w:p>
+    <w:p>
+      <w:pPr>
+        <w:rPr>
+          <w:lang w:eastAsia="pt-BR"/>
+        </w:rPr>
+      </w:pPr>
+      <w:proofErr w:type="spellStart"/>
+      <w:r>
+        <w:rPr>
+          <w:lang w:eastAsia="pt-BR"/>
+        </w:rPr>
+        <w:lastRenderedPageBreak/>
+        <w:t>Padding</w:t>
+      </w:r>
+      <w:proofErr w:type="spellEnd"/>
+      <w:r>
+        <w:rPr>
+          <w:lang w:eastAsia="pt-BR"/>
+        </w:rPr>
+        <w:t xml:space="preserve"> = margem do </w:t>
+      </w:r>
+      <w:proofErr w:type="spellStart"/>
+      <w:r>
+        <w:rPr>
+          <w:lang w:eastAsia="pt-BR"/>
+        </w:rPr>
+        <w:t>padding</w:t>
+      </w:r>
+      <w:proofErr w:type="spellEnd"/>
+    </w:p>
+    <w:p>
+      <w:pPr>
+        <w:rPr>
+          <w:lang w:eastAsia="pt-BR"/>
+        </w:rPr>
+      </w:pPr>
+      <w:proofErr w:type="spellStart"/>
+      <w:r>
+        <w:rPr>
+          <w:lang w:eastAsia="pt-BR"/>
+        </w:rPr>
+        <w:t>Text-allign</w:t>
+      </w:r>
+      <w:proofErr w:type="spellEnd"/>
+      <w:r>
+        <w:rPr>
+          <w:lang w:eastAsia="pt-BR"/>
+        </w:rPr>
+        <w:t xml:space="preserve"> = alinhamento do texto</w:t>
+      </w:r>
+    </w:p>
+    <w:p>
+      <w:pPr>
+        <w:rPr>
+          <w:lang w:eastAsia="pt-BR"/>
+        </w:rPr>
+      </w:pPr>
+      <w:proofErr w:type="spellStart"/>
+      <w:r>
+        <w:rPr>
+          <w:lang w:eastAsia="pt-BR"/>
+        </w:rPr>
+        <w:t>List-style-type</w:t>
+      </w:r>
+      <w:proofErr w:type="spellEnd"/>
+      <w:r>
+        <w:rPr>
+          <w:lang w:eastAsia="pt-BR"/>
+        </w:rPr>
+        <w:t xml:space="preserve"> = modificando listas</w:t>
+      </w:r>
+    </w:p>
+    <w:p>
+      <w:pPr>
+        <w:rPr>
+          <w:lang w:eastAsia="pt-BR"/>
+        </w:rPr>
+      </w:pPr>
+      <w:proofErr w:type="spellStart"/>
+      <w:r>
+        <w:rPr>
+          <w:lang w:eastAsia="pt-BR"/>
+        </w:rPr>
+        <w:t>Padding-left</w:t>
+      </w:r>
+      <w:proofErr w:type="spellEnd"/>
+    </w:p>
+    <w:p>
+      <w:pPr>
+        <w:rPr>
+          <w:lang w:eastAsia="pt-BR"/>
+        </w:rPr>
+      </w:pPr>
+    </w:p>
     <w:sectPr>
       <w:pgSz w:w="11906" w:h="16838"/>
       <w:pgMar w:top="1417" w:right="1701" w:bottom="1417" w:left="1701" w:header="708" w:footer="708" w:gutter="0"/>
@@ -1659,7 +3608,6 @@
     <w:next w:val="Normal"/>
     <w:link w:val="Ttulo2Char"/>
     <w:uiPriority w:val="9"/>
-    <w:semiHidden/>
     <w:unhideWhenUsed/>
     <w:qFormat/>
     <w:rsid w:val="006B56CC"/>
@@ -1742,7 +3690,6 @@
     <w:basedOn w:val="Fontepargpadro"/>
     <w:link w:val="Ttulo2"/>
     <w:uiPriority w:val="9"/>
-    <w:semiHidden/>
     <w:rsid w:val="006B56CC"/>
     <w:rPr>
       <w:rFonts w:ascii="Arial" w:eastAsiaTheme="majorEastAsia" w:hAnsi="Arial" w:cstheme="majorBidi"/>

</xml_diff>